<commit_message>
Geoemetry - Chapter 3: Angle Pairs and Perpendicular Lines
</commit_message>
<xml_diff>
--- a/Geometry/ch03/Geometry-Chapter 3.docx
+++ b/Geometry/ch03/Geometry-Chapter 3.docx
@@ -103,13 +103,7 @@
           <w:rPr>
             <w:rFonts w:ascii="Cambria Math" w:hAnsi="Cambria Math"/>
           </w:rPr>
-          <m:t>90</m:t>
-        </m:r>
-        <m:r>
-          <w:rPr>
-            <w:rFonts w:ascii="Cambria Math" w:hAnsi="Cambria Math"/>
-          </w:rPr>
-          <m:t>°</m:t>
+          <m:t>90°</m:t>
         </m:r>
       </m:oMath>
       <w:r>
@@ -176,31 +170,7 @@
           <w:rPr>
             <w:rFonts w:ascii="Cambria Math" w:hAnsi="Cambria Math"/>
           </w:rPr>
-          <m:t>m</m:t>
-        </m:r>
-        <m:r>
-          <w:rPr>
-            <w:rFonts w:ascii="Cambria Math" w:hAnsi="Cambria Math"/>
-          </w:rPr>
-          <m:t>∡</m:t>
-        </m:r>
-        <m:r>
-          <w:rPr>
-            <w:rFonts w:ascii="Cambria Math" w:hAnsi="Cambria Math"/>
-          </w:rPr>
-          <m:t>A+m</m:t>
-        </m:r>
-        <m:r>
-          <w:rPr>
-            <w:rFonts w:ascii="Cambria Math" w:hAnsi="Cambria Math"/>
-          </w:rPr>
-          <m:t>∡</m:t>
-        </m:r>
-        <m:r>
-          <w:rPr>
-            <w:rFonts w:ascii="Cambria Math" w:hAnsi="Cambria Math"/>
-          </w:rPr>
-          <m:t>B=180</m:t>
+          <m:t>m∡A+m∡B=180</m:t>
         </m:r>
       </m:oMath>
       <w:r>
@@ -236,37 +206,7 @@
           <w:rPr>
             <w:rFonts w:ascii="Cambria Math" w:hAnsi="Cambria Math"/>
           </w:rPr>
-          <m:t>m</m:t>
-        </m:r>
-        <m:r>
-          <w:rPr>
-            <w:rFonts w:ascii="Cambria Math" w:hAnsi="Cambria Math"/>
-          </w:rPr>
-          <m:t>∡</m:t>
-        </m:r>
-        <m:r>
-          <w:rPr>
-            <w:rFonts w:ascii="Cambria Math" w:hAnsi="Cambria Math"/>
-          </w:rPr>
-          <m:t>A+m</m:t>
-        </m:r>
-        <m:r>
-          <w:rPr>
-            <w:rFonts w:ascii="Cambria Math" w:hAnsi="Cambria Math"/>
-          </w:rPr>
-          <m:t>∡</m:t>
-        </m:r>
-        <m:r>
-          <w:rPr>
-            <w:rFonts w:ascii="Cambria Math" w:hAnsi="Cambria Math"/>
-          </w:rPr>
-          <m:t>B=</m:t>
-        </m:r>
-        <m:r>
-          <w:rPr>
-            <w:rFonts w:ascii="Cambria Math" w:hAnsi="Cambria Math"/>
-          </w:rPr>
-          <m:t>90</m:t>
+          <m:t>m∡A+m∡B=90</m:t>
         </m:r>
       </m:oMath>
       <w:r>
@@ -786,43 +726,7 @@
             <w:rPr>
               <w:rFonts w:ascii="Cambria Math" w:hAnsi="Cambria Math"/>
             </w:rPr>
-            <m:t xml:space="preserve"> m</m:t>
-          </m:r>
-          <m:r>
-            <w:rPr>
-              <w:rFonts w:ascii="Cambria Math" w:hAnsi="Cambria Math"/>
-            </w:rPr>
-            <m:t>∡</m:t>
-          </m:r>
-          <m:r>
-            <w:rPr>
-              <w:rFonts w:ascii="Cambria Math" w:hAnsi="Cambria Math"/>
-            </w:rPr>
-            <m:t>A=65°, m</m:t>
-          </m:r>
-          <m:r>
-            <w:rPr>
-              <w:rFonts w:ascii="Cambria Math" w:hAnsi="Cambria Math"/>
-            </w:rPr>
-            <m:t>∡</m:t>
-          </m:r>
-          <m:r>
-            <w:rPr>
-              <w:rFonts w:ascii="Cambria Math" w:hAnsi="Cambria Math"/>
-            </w:rPr>
-            <m:t>B=65°, m</m:t>
-          </m:r>
-          <m:r>
-            <w:rPr>
-              <w:rFonts w:ascii="Cambria Math" w:hAnsi="Cambria Math"/>
-            </w:rPr>
-            <m:t>∡</m:t>
-          </m:r>
-          <m:r>
-            <w:rPr>
-              <w:rFonts w:ascii="Cambria Math" w:hAnsi="Cambria Math"/>
-            </w:rPr>
-            <m:t>C=25°</m:t>
+            <m:t xml:space="preserve"> m∡A=65°, m∡B=65°, m∡C=25°</m:t>
           </m:r>
         </m:oMath>
       </m:oMathPara>
@@ -881,13 +785,7 @@
           <w:rPr>
             <w:rFonts w:ascii="Cambria Math" w:eastAsiaTheme="minorEastAsia" w:hAnsi="Cambria Math"/>
           </w:rPr>
-          <m:t xml:space="preserve"> </m:t>
-        </m:r>
-        <m:r>
-          <w:rPr>
-            <w:rFonts w:ascii="Cambria Math" w:eastAsiaTheme="minorEastAsia" w:hAnsi="Cambria Math"/>
-          </w:rPr>
-          <m:t>B</m:t>
+          <m:t xml:space="preserve"> B</m:t>
         </m:r>
       </m:oMath>
       <w:r>
@@ -1013,13 +911,7 @@
         <w:rPr>
           <w:rFonts w:eastAsiaTheme="minorEastAsia"/>
         </w:rPr>
-        <w:t>If two angles are complementary (or supplementary) to the same angle or to congruent angles, then they are</w:t>
-      </w:r>
-      <w:r>
-        <w:rPr>
-          <w:rFonts w:eastAsiaTheme="minorEastAsia"/>
-        </w:rPr>
-        <w:t xml:space="preserve"> </w:t>
+        <w:t xml:space="preserve">If two angles are complementary (or supplementary) to the same angle or to congruent angles, then they are </w:t>
       </w:r>
       <w:r>
         <w:rPr>
@@ -1163,22 +1055,7 @@
           <w:rPr>
             <w:rFonts w:ascii="Cambria Math" w:eastAsiaTheme="minorEastAsia" w:hAnsi="Cambria Math"/>
           </w:rPr>
-          <m:t>l</m:t>
-        </m:r>
-        <m:r>
-          <w:rPr>
-            <w:rFonts w:ascii="Cambria Math" w:eastAsiaTheme="minorEastAsia" w:hAnsi="Cambria Math"/>
-          </w:rPr>
-          <m:t>⊥</m:t>
-        </m:r>
-        <m:r>
-          <m:rPr>
-            <m:scr m:val="script"/>
-          </m:rPr>
-          <w:rPr>
-            <w:rFonts w:ascii="Cambria Math" w:eastAsiaTheme="minorEastAsia" w:hAnsi="Cambria Math"/>
-          </w:rPr>
-          <m:t>m</m:t>
+          <m:t>l⊥m</m:t>
         </m:r>
       </m:oMath>
       <w:r>
@@ -1594,8 +1471,296 @@
         <w:t>The distance between a line and a point not on the line is the length of the perpendicular segment drawn from the point to a line.</w:t>
       </w:r>
     </w:p>
+    <w:p>
+      <w:pPr>
+        <w:pStyle w:val="Heading3"/>
+      </w:pPr>
+      <w:r>
+        <w:t>Perpendicular Bisector</w:t>
+      </w:r>
+    </w:p>
+    <w:p>
+      <w:r>
+        <w:t>A perpendicular bisector of a segment is a line, ray or segment that is perpendicular to the given segment at its midpoint. Each point on the perpendicular bisector is equidistant from the endpoints of the segment.</w:t>
+      </w:r>
+    </w:p>
+    <w:p>
+      <w:pPr>
+        <w:pStyle w:val="Heading3"/>
+        <w:jc w:val="left"/>
+      </w:pPr>
+      <w:r>
+        <w:t>Methods for Proving Lines Are Perpendicular</w:t>
+      </w:r>
+    </w:p>
+    <w:p>
+      <w:r>
+        <w:t xml:space="preserve">By using the definition of perpendicularity, we may conclude that two lines are perpendicular if they intersect to form a right angle. </w:t>
+      </w:r>
+    </w:p>
+    <w:p>
+      <w:r>
+        <w:t>It will sometimes be convenient in subsequent work with perpendicular lines to use an alternative method.</w:t>
+      </w:r>
+    </w:p>
+    <w:p>
+      <w:pPr>
+        <w:rPr>
+          <w:rFonts w:eastAsiaTheme="minorEastAsia"/>
+        </w:rPr>
+      </w:pPr>
+      <w:r>
+        <w:t xml:space="preserve">If we continue to rotate a line </w:t>
+      </w:r>
+      <m:oMath>
+        <m:r>
+          <m:rPr>
+            <m:scr m:val="script"/>
+          </m:rPr>
+          <w:rPr>
+            <w:rFonts w:ascii="Cambria Math" w:hAnsi="Cambria Math"/>
+          </w:rPr>
+          <m:t>l</m:t>
+        </m:r>
+      </m:oMath>
+      <w:r>
+        <w:rPr>
+          <w:rFonts w:eastAsiaTheme="minorEastAsia"/>
+        </w:rPr>
+        <w:t xml:space="preserve"> in a clockwise fashion, eventually lines </w:t>
+      </w:r>
+      <m:oMath>
+        <m:r>
+          <m:rPr>
+            <m:scr m:val="script"/>
+          </m:rPr>
+          <w:rPr>
+            <w:rFonts w:ascii="Cambria Math" w:eastAsiaTheme="minorEastAsia" w:hAnsi="Cambria Math"/>
+          </w:rPr>
+          <m:t xml:space="preserve">l </m:t>
+        </m:r>
+        <m:r>
+          <m:rPr>
+            <m:sty m:val="p"/>
+          </m:rPr>
+          <w:rPr>
+            <w:rFonts w:ascii="Cambria Math" w:eastAsiaTheme="minorEastAsia" w:hAnsi="Cambria Math"/>
+          </w:rPr>
+          <m:t>and</m:t>
+        </m:r>
+        <m:r>
+          <w:rPr>
+            <w:rFonts w:ascii="Cambria Math" w:eastAsiaTheme="minorEastAsia" w:hAnsi="Cambria Math"/>
+          </w:rPr>
+          <m:t xml:space="preserve"> m</m:t>
+        </m:r>
+      </m:oMath>
+      <w:r>
+        <w:rPr>
+          <w:rFonts w:eastAsiaTheme="minorEastAsia"/>
+        </w:rPr>
+        <w:t xml:space="preserve"> will be perpendicular, and this will be true when angles 1 and 2 are congruent.</w:t>
+      </w:r>
+    </w:p>
+    <w:p>
+      <w:pPr>
+        <w:pStyle w:val="Theorem"/>
+      </w:pPr>
+      <w:r>
+        <w:t>Theorem 3.9</w:t>
+      </w:r>
+    </w:p>
+    <w:p>
+      <w:pPr>
+        <w:rPr>
+          <w:rFonts w:eastAsiaTheme="minorEastAsia"/>
+        </w:rPr>
+      </w:pPr>
+      <w:r>
+        <w:rPr>
+          <w:rFonts w:eastAsiaTheme="minorEastAsia"/>
+        </w:rPr>
+        <w:t>If two lines intersect to form congruent adjacent angles, then the lines are perpendicular.</w:t>
+      </w:r>
+    </w:p>
+    <w:p>
+      <w:r>
+        <w:rPr>
+          <w:noProof/>
+          <w14:ligatures w14:val="standardContextual"/>
+        </w:rPr>
+        <w:drawing>
+          <wp:inline distT="0" distB="0" distL="0" distR="0" wp14:anchorId="5A36FDAA" wp14:editId="20AFA24F">
+            <wp:extent cx="3200400" cy="2445385"/>
+            <wp:effectExtent l="0" t="0" r="0" b="0"/>
+            <wp:docPr id="1092345240" name="Picture 1" descr="A graph of a circle and a circle&#10;&#10;AI-generated content may be incorrect."/>
+            <wp:cNvGraphicFramePr>
+              <a:graphicFrameLocks xmlns:a="http://schemas.openxmlformats.org/drawingml/2006/main" noChangeAspect="1"/>
+            </wp:cNvGraphicFramePr>
+            <a:graphic xmlns:a="http://schemas.openxmlformats.org/drawingml/2006/main">
+              <a:graphicData uri="http://schemas.openxmlformats.org/drawingml/2006/picture">
+                <pic:pic xmlns:pic="http://schemas.openxmlformats.org/drawingml/2006/picture">
+                  <pic:nvPicPr>
+                    <pic:cNvPr id="1092345240" name="Picture 1" descr="A graph of a circle and a circle&#10;&#10;AI-generated content may be incorrect."/>
+                    <pic:cNvPicPr/>
+                  </pic:nvPicPr>
+                  <pic:blipFill>
+                    <a:blip r:embed="rId13"/>
+                    <a:stretch>
+                      <a:fillRect/>
+                    </a:stretch>
+                  </pic:blipFill>
+                  <pic:spPr>
+                    <a:xfrm>
+                      <a:off x="0" y="0"/>
+                      <a:ext cx="3200400" cy="2445385"/>
+                    </a:xfrm>
+                    <a:prstGeom prst="rect">
+                      <a:avLst/>
+                    </a:prstGeom>
+                  </pic:spPr>
+                </pic:pic>
+              </a:graphicData>
+            </a:graphic>
+          </wp:inline>
+        </w:drawing>
+      </w:r>
+    </w:p>
     <w:p/>
-    <w:p/>
+    <w:p>
+      <w:pPr>
+        <w:pStyle w:val="Heading2"/>
+      </w:pPr>
+      <w:r>
+        <w:t>A Word About the Format of a Proof</w:t>
+      </w:r>
+    </w:p>
+    <w:p>
+      <w:r>
+        <w:t>The two-column deductive geometric proof is a “formal” type of proof, since each statement is numbered and listed with a corresponding reason using a structured format. Sometimes it is convenient to use an “informal” proof in which the key steps of a proof are summarized in paragraph form. Informal proofs were given for Theorems 3.4 and 3.5.</w:t>
+      </w:r>
+    </w:p>
+    <w:p>
+      <w:r>
+        <w:t>Another type of proof that lends itself to a paragraph format is proof by counterexample. This type of proof is used to disprove a statement by providing a counterexample – a single, specific instance that contradicts a proposed generalization.</w:t>
+      </w:r>
+    </w:p>
+    <w:p>
+      <w:pPr>
+        <w:pStyle w:val="Heading2"/>
+      </w:pPr>
+      <w:r>
+        <w:t>Summary</w:t>
+      </w:r>
+    </w:p>
+    <w:p>
+      <w:pPr>
+        <w:pStyle w:val="ListParagraph"/>
+        <w:numPr>
+          <w:ilvl w:val="0"/>
+          <w:numId w:val="33"/>
+        </w:numPr>
+      </w:pPr>
+      <w:r>
+        <w:t>Two angles are congruent if they are:</w:t>
+      </w:r>
+    </w:p>
+    <w:p>
+      <w:pPr>
+        <w:pStyle w:val="ListParagraph"/>
+        <w:numPr>
+          <w:ilvl w:val="1"/>
+          <w:numId w:val="33"/>
+        </w:numPr>
+      </w:pPr>
+      <w:r>
+        <w:t>Vertical angles formed by two intersecting lines.</w:t>
+      </w:r>
+    </w:p>
+    <w:p>
+      <w:pPr>
+        <w:pStyle w:val="ListParagraph"/>
+        <w:numPr>
+          <w:ilvl w:val="1"/>
+          <w:numId w:val="33"/>
+        </w:numPr>
+      </w:pPr>
+      <w:r>
+        <w:t>Complements of the same or congruent angles.</w:t>
+      </w:r>
+    </w:p>
+    <w:p>
+      <w:pPr>
+        <w:pStyle w:val="ListParagraph"/>
+        <w:numPr>
+          <w:ilvl w:val="1"/>
+          <w:numId w:val="33"/>
+        </w:numPr>
+      </w:pPr>
+      <w:r>
+        <w:t>Supplements of the same or congruent angles.</w:t>
+      </w:r>
+    </w:p>
+    <w:p>
+      <w:pPr>
+        <w:pStyle w:val="ListParagraph"/>
+        <w:numPr>
+          <w:ilvl w:val="1"/>
+          <w:numId w:val="33"/>
+        </w:numPr>
+      </w:pPr>
+      <w:r>
+        <w:t>Right angles.</w:t>
+      </w:r>
+    </w:p>
+    <w:p>
+      <w:pPr>
+        <w:pStyle w:val="ListParagraph"/>
+        <w:numPr>
+          <w:ilvl w:val="0"/>
+          <w:numId w:val="33"/>
+        </w:numPr>
+      </w:pPr>
+      <w:r>
+        <w:t>If two angles are congruent and supplementary, then each is a right angle.</w:t>
+      </w:r>
+    </w:p>
+    <w:p>
+      <w:pPr>
+        <w:pStyle w:val="ListParagraph"/>
+        <w:numPr>
+          <w:ilvl w:val="0"/>
+          <w:numId w:val="33"/>
+        </w:numPr>
+      </w:pPr>
+      <w:r>
+        <w:t>To prove that two lines are perpendicular:</w:t>
+      </w:r>
+    </w:p>
+    <w:p>
+      <w:pPr>
+        <w:pStyle w:val="ListParagraph"/>
+        <w:numPr>
+          <w:ilvl w:val="1"/>
+          <w:numId w:val="33"/>
+        </w:numPr>
+      </w:pPr>
+      <w:r>
+        <w:t>Show that the lines intersect to form a right angle.</w:t>
+      </w:r>
+    </w:p>
+    <w:p>
+      <w:pPr>
+        <w:pStyle w:val="ListParagraph"/>
+        <w:numPr>
+          <w:ilvl w:val="1"/>
+          <w:numId w:val="33"/>
+        </w:numPr>
+      </w:pPr>
+      <w:r>
+        <w:t>Show that the lines intersect to form a pair of congruent adjacent angles (Theorem 3.7).</w:t>
+      </w:r>
+    </w:p>
     <w:sectPr>
       <w:type w:val="continuous"/>
       <w:pgSz w:w="12240" w:h="15840"/>
@@ -2406,6 +2571,119 @@
     </w:lvl>
   </w:abstractNum>
   <w:abstractNum w:abstractNumId="8" w15:restartNumberingAfterBreak="0">
+    <w:nsid w:val="1EF30781"/>
+    <w:multiLevelType w:val="hybridMultilevel"/>
+    <w:tmpl w:val="E2902B6C"/>
+    <w:lvl w:ilvl="0" w:tplc="04090001">
+      <w:start w:val="1"/>
+      <w:numFmt w:val="bullet"/>
+      <w:lvlText w:val=""/>
+      <w:lvlJc w:val="left"/>
+      <w:pPr>
+        <w:ind w:left="720" w:hanging="360"/>
+      </w:pPr>
+      <w:rPr>
+        <w:rFonts w:ascii="Symbol" w:hAnsi="Symbol" w:hint="default"/>
+      </w:rPr>
+    </w:lvl>
+    <w:lvl w:ilvl="1" w:tplc="04090005">
+      <w:start w:val="1"/>
+      <w:numFmt w:val="bullet"/>
+      <w:lvlText w:val=""/>
+      <w:lvlJc w:val="left"/>
+      <w:pPr>
+        <w:ind w:left="1440" w:hanging="360"/>
+      </w:pPr>
+      <w:rPr>
+        <w:rFonts w:ascii="Wingdings" w:hAnsi="Wingdings" w:hint="default"/>
+      </w:rPr>
+    </w:lvl>
+    <w:lvl w:ilvl="2" w:tplc="04090005" w:tentative="1">
+      <w:start w:val="1"/>
+      <w:numFmt w:val="bullet"/>
+      <w:lvlText w:val=""/>
+      <w:lvlJc w:val="left"/>
+      <w:pPr>
+        <w:ind w:left="2160" w:hanging="360"/>
+      </w:pPr>
+      <w:rPr>
+        <w:rFonts w:ascii="Wingdings" w:hAnsi="Wingdings" w:hint="default"/>
+      </w:rPr>
+    </w:lvl>
+    <w:lvl w:ilvl="3" w:tplc="04090001" w:tentative="1">
+      <w:start w:val="1"/>
+      <w:numFmt w:val="bullet"/>
+      <w:lvlText w:val=""/>
+      <w:lvlJc w:val="left"/>
+      <w:pPr>
+        <w:ind w:left="2880" w:hanging="360"/>
+      </w:pPr>
+      <w:rPr>
+        <w:rFonts w:ascii="Symbol" w:hAnsi="Symbol" w:hint="default"/>
+      </w:rPr>
+    </w:lvl>
+    <w:lvl w:ilvl="4" w:tplc="04090003" w:tentative="1">
+      <w:start w:val="1"/>
+      <w:numFmt w:val="bullet"/>
+      <w:lvlText w:val="o"/>
+      <w:lvlJc w:val="left"/>
+      <w:pPr>
+        <w:ind w:left="3600" w:hanging="360"/>
+      </w:pPr>
+      <w:rPr>
+        <w:rFonts w:ascii="Courier New" w:hAnsi="Courier New" w:cs="Courier New" w:hint="default"/>
+      </w:rPr>
+    </w:lvl>
+    <w:lvl w:ilvl="5" w:tplc="04090005" w:tentative="1">
+      <w:start w:val="1"/>
+      <w:numFmt w:val="bullet"/>
+      <w:lvlText w:val=""/>
+      <w:lvlJc w:val="left"/>
+      <w:pPr>
+        <w:ind w:left="4320" w:hanging="360"/>
+      </w:pPr>
+      <w:rPr>
+        <w:rFonts w:ascii="Wingdings" w:hAnsi="Wingdings" w:hint="default"/>
+      </w:rPr>
+    </w:lvl>
+    <w:lvl w:ilvl="6" w:tplc="04090001" w:tentative="1">
+      <w:start w:val="1"/>
+      <w:numFmt w:val="bullet"/>
+      <w:lvlText w:val=""/>
+      <w:lvlJc w:val="left"/>
+      <w:pPr>
+        <w:ind w:left="5040" w:hanging="360"/>
+      </w:pPr>
+      <w:rPr>
+        <w:rFonts w:ascii="Symbol" w:hAnsi="Symbol" w:hint="default"/>
+      </w:rPr>
+    </w:lvl>
+    <w:lvl w:ilvl="7" w:tplc="04090003" w:tentative="1">
+      <w:start w:val="1"/>
+      <w:numFmt w:val="bullet"/>
+      <w:lvlText w:val="o"/>
+      <w:lvlJc w:val="left"/>
+      <w:pPr>
+        <w:ind w:left="5760" w:hanging="360"/>
+      </w:pPr>
+      <w:rPr>
+        <w:rFonts w:ascii="Courier New" w:hAnsi="Courier New" w:cs="Courier New" w:hint="default"/>
+      </w:rPr>
+    </w:lvl>
+    <w:lvl w:ilvl="8" w:tplc="04090005" w:tentative="1">
+      <w:start w:val="1"/>
+      <w:numFmt w:val="bullet"/>
+      <w:lvlText w:val=""/>
+      <w:lvlJc w:val="left"/>
+      <w:pPr>
+        <w:ind w:left="6480" w:hanging="360"/>
+      </w:pPr>
+      <w:rPr>
+        <w:rFonts w:ascii="Wingdings" w:hAnsi="Wingdings" w:hint="default"/>
+      </w:rPr>
+    </w:lvl>
+  </w:abstractNum>
+  <w:abstractNum w:abstractNumId="9" w15:restartNumberingAfterBreak="0">
     <w:nsid w:val="236A61C1"/>
     <w:multiLevelType w:val="hybridMultilevel"/>
     <w:tmpl w:val="C6E01A5A"/>
@@ -2491,7 +2769,7 @@
       </w:pPr>
     </w:lvl>
   </w:abstractNum>
-  <w:abstractNum w:abstractNumId="9" w15:restartNumberingAfterBreak="0">
+  <w:abstractNum w:abstractNumId="10" w15:restartNumberingAfterBreak="0">
     <w:nsid w:val="26647483"/>
     <w:multiLevelType w:val="hybridMultilevel"/>
     <w:tmpl w:val="19B6B704"/>
@@ -2604,7 +2882,7 @@
       </w:rPr>
     </w:lvl>
   </w:abstractNum>
-  <w:abstractNum w:abstractNumId="10" w15:restartNumberingAfterBreak="0">
+  <w:abstractNum w:abstractNumId="11" w15:restartNumberingAfterBreak="0">
     <w:nsid w:val="27F33D06"/>
     <w:multiLevelType w:val="hybridMultilevel"/>
     <w:tmpl w:val="7D9C2C12"/>
@@ -2717,7 +2995,7 @@
       </w:rPr>
     </w:lvl>
   </w:abstractNum>
-  <w:abstractNum w:abstractNumId="11" w15:restartNumberingAfterBreak="0">
+  <w:abstractNum w:abstractNumId="12" w15:restartNumberingAfterBreak="0">
     <w:nsid w:val="27FC3076"/>
     <w:multiLevelType w:val="hybridMultilevel"/>
     <w:tmpl w:val="9AD45B12"/>
@@ -2803,7 +3081,7 @@
       </w:pPr>
     </w:lvl>
   </w:abstractNum>
-  <w:abstractNum w:abstractNumId="12" w15:restartNumberingAfterBreak="0">
+  <w:abstractNum w:abstractNumId="13" w15:restartNumberingAfterBreak="0">
     <w:nsid w:val="2C4C21D2"/>
     <w:multiLevelType w:val="hybridMultilevel"/>
     <w:tmpl w:val="7CD68A86"/>
@@ -2889,7 +3167,7 @@
       </w:pPr>
     </w:lvl>
   </w:abstractNum>
-  <w:abstractNum w:abstractNumId="13" w15:restartNumberingAfterBreak="0">
+  <w:abstractNum w:abstractNumId="14" w15:restartNumberingAfterBreak="0">
     <w:nsid w:val="2CC24723"/>
     <w:multiLevelType w:val="hybridMultilevel"/>
     <w:tmpl w:val="B8BA34FC"/>
@@ -2975,7 +3253,7 @@
       </w:pPr>
     </w:lvl>
   </w:abstractNum>
-  <w:abstractNum w:abstractNumId="14" w15:restartNumberingAfterBreak="0">
+  <w:abstractNum w:abstractNumId="15" w15:restartNumberingAfterBreak="0">
     <w:nsid w:val="2D6A6E95"/>
     <w:multiLevelType w:val="hybridMultilevel"/>
     <w:tmpl w:val="48E28026"/>
@@ -3061,7 +3339,7 @@
       </w:pPr>
     </w:lvl>
   </w:abstractNum>
-  <w:abstractNum w:abstractNumId="15" w15:restartNumberingAfterBreak="0">
+  <w:abstractNum w:abstractNumId="16" w15:restartNumberingAfterBreak="0">
     <w:nsid w:val="3046242D"/>
     <w:multiLevelType w:val="hybridMultilevel"/>
     <w:tmpl w:val="3AEE431E"/>
@@ -3147,7 +3425,7 @@
       </w:pPr>
     </w:lvl>
   </w:abstractNum>
-  <w:abstractNum w:abstractNumId="16" w15:restartNumberingAfterBreak="0">
+  <w:abstractNum w:abstractNumId="17" w15:restartNumberingAfterBreak="0">
     <w:nsid w:val="36245199"/>
     <w:multiLevelType w:val="hybridMultilevel"/>
     <w:tmpl w:val="39E6ADF8"/>
@@ -3233,7 +3511,7 @@
       </w:pPr>
     </w:lvl>
   </w:abstractNum>
-  <w:abstractNum w:abstractNumId="17" w15:restartNumberingAfterBreak="0">
+  <w:abstractNum w:abstractNumId="18" w15:restartNumberingAfterBreak="0">
     <w:nsid w:val="384A37D1"/>
     <w:multiLevelType w:val="hybridMultilevel"/>
     <w:tmpl w:val="1E4217E2"/>
@@ -3346,7 +3624,7 @@
       </w:rPr>
     </w:lvl>
   </w:abstractNum>
-  <w:abstractNum w:abstractNumId="18" w15:restartNumberingAfterBreak="0">
+  <w:abstractNum w:abstractNumId="19" w15:restartNumberingAfterBreak="0">
     <w:nsid w:val="3DBF1474"/>
     <w:multiLevelType w:val="hybridMultilevel"/>
     <w:tmpl w:val="D1B475CE"/>
@@ -3432,7 +3710,7 @@
       </w:pPr>
     </w:lvl>
   </w:abstractNum>
-  <w:abstractNum w:abstractNumId="19" w15:restartNumberingAfterBreak="0">
+  <w:abstractNum w:abstractNumId="20" w15:restartNumberingAfterBreak="0">
     <w:nsid w:val="421C64C4"/>
     <w:multiLevelType w:val="hybridMultilevel"/>
     <w:tmpl w:val="F746D780"/>
@@ -3518,7 +3796,7 @@
       </w:pPr>
     </w:lvl>
   </w:abstractNum>
-  <w:abstractNum w:abstractNumId="20" w15:restartNumberingAfterBreak="0">
+  <w:abstractNum w:abstractNumId="21" w15:restartNumberingAfterBreak="0">
     <w:nsid w:val="485A56EC"/>
     <w:multiLevelType w:val="hybridMultilevel"/>
     <w:tmpl w:val="C74C28EC"/>
@@ -3631,7 +3909,7 @@
       </w:rPr>
     </w:lvl>
   </w:abstractNum>
-  <w:abstractNum w:abstractNumId="21" w15:restartNumberingAfterBreak="0">
+  <w:abstractNum w:abstractNumId="22" w15:restartNumberingAfterBreak="0">
     <w:nsid w:val="4F577D6C"/>
     <w:multiLevelType w:val="hybridMultilevel"/>
     <w:tmpl w:val="FD9E2FA2"/>
@@ -3717,7 +3995,7 @@
       </w:pPr>
     </w:lvl>
   </w:abstractNum>
-  <w:abstractNum w:abstractNumId="22" w15:restartNumberingAfterBreak="0">
+  <w:abstractNum w:abstractNumId="23" w15:restartNumberingAfterBreak="0">
     <w:nsid w:val="4F6A65A0"/>
     <w:multiLevelType w:val="hybridMultilevel"/>
     <w:tmpl w:val="FB08F61A"/>
@@ -3830,7 +4108,7 @@
       </w:rPr>
     </w:lvl>
   </w:abstractNum>
-  <w:abstractNum w:abstractNumId="23" w15:restartNumberingAfterBreak="0">
+  <w:abstractNum w:abstractNumId="24" w15:restartNumberingAfterBreak="0">
     <w:nsid w:val="53385C90"/>
     <w:multiLevelType w:val="hybridMultilevel"/>
     <w:tmpl w:val="ACEC75A0"/>
@@ -3916,7 +4194,7 @@
       </w:pPr>
     </w:lvl>
   </w:abstractNum>
-  <w:abstractNum w:abstractNumId="24" w15:restartNumberingAfterBreak="0">
+  <w:abstractNum w:abstractNumId="25" w15:restartNumberingAfterBreak="0">
     <w:nsid w:val="5A5C5232"/>
     <w:multiLevelType w:val="hybridMultilevel"/>
     <w:tmpl w:val="391C6384"/>
@@ -4002,7 +4280,7 @@
       </w:pPr>
     </w:lvl>
   </w:abstractNum>
-  <w:abstractNum w:abstractNumId="25" w15:restartNumberingAfterBreak="0">
+  <w:abstractNum w:abstractNumId="26" w15:restartNumberingAfterBreak="0">
     <w:nsid w:val="60BE26DA"/>
     <w:multiLevelType w:val="hybridMultilevel"/>
     <w:tmpl w:val="8996A2E4"/>
@@ -4115,7 +4393,7 @@
       </w:rPr>
     </w:lvl>
   </w:abstractNum>
-  <w:abstractNum w:abstractNumId="26" w15:restartNumberingAfterBreak="0">
+  <w:abstractNum w:abstractNumId="27" w15:restartNumberingAfterBreak="0">
     <w:nsid w:val="63C83AC0"/>
     <w:multiLevelType w:val="hybridMultilevel"/>
     <w:tmpl w:val="0B924F16"/>
@@ -4201,7 +4479,7 @@
       </w:pPr>
     </w:lvl>
   </w:abstractNum>
-  <w:abstractNum w:abstractNumId="27" w15:restartNumberingAfterBreak="0">
+  <w:abstractNum w:abstractNumId="28" w15:restartNumberingAfterBreak="0">
     <w:nsid w:val="665E6645"/>
     <w:multiLevelType w:val="hybridMultilevel"/>
     <w:tmpl w:val="46DAAEBC"/>
@@ -4314,7 +4592,7 @@
       </w:rPr>
     </w:lvl>
   </w:abstractNum>
-  <w:abstractNum w:abstractNumId="28" w15:restartNumberingAfterBreak="0">
+  <w:abstractNum w:abstractNumId="29" w15:restartNumberingAfterBreak="0">
     <w:nsid w:val="679506BE"/>
     <w:multiLevelType w:val="hybridMultilevel"/>
     <w:tmpl w:val="D318E3B2"/>
@@ -4400,7 +4678,7 @@
       </w:pPr>
     </w:lvl>
   </w:abstractNum>
-  <w:abstractNum w:abstractNumId="29" w15:restartNumberingAfterBreak="0">
+  <w:abstractNum w:abstractNumId="30" w15:restartNumberingAfterBreak="0">
     <w:nsid w:val="68E321BF"/>
     <w:multiLevelType w:val="hybridMultilevel"/>
     <w:tmpl w:val="4CDABD94"/>
@@ -4489,7 +4767,7 @@
       </w:pPr>
     </w:lvl>
   </w:abstractNum>
-  <w:abstractNum w:abstractNumId="30" w15:restartNumberingAfterBreak="0">
+  <w:abstractNum w:abstractNumId="31" w15:restartNumberingAfterBreak="0">
     <w:nsid w:val="6E1F7184"/>
     <w:multiLevelType w:val="hybridMultilevel"/>
     <w:tmpl w:val="2A267768"/>
@@ -4578,7 +4856,7 @@
       </w:pPr>
     </w:lvl>
   </w:abstractNum>
-  <w:abstractNum w:abstractNumId="31" w15:restartNumberingAfterBreak="0">
+  <w:abstractNum w:abstractNumId="32" w15:restartNumberingAfterBreak="0">
     <w:nsid w:val="7A8D5340"/>
     <w:multiLevelType w:val="hybridMultilevel"/>
     <w:tmpl w:val="EB387CF2"/>
@@ -4692,88 +4970,88 @@
     </w:lvl>
   </w:abstractNum>
   <w:num w:numId="1" w16cid:durableId="1771005285">
-    <w:abstractNumId w:val="9"/>
+    <w:abstractNumId w:val="10"/>
   </w:num>
   <w:num w:numId="2" w16cid:durableId="1009483757">
-    <w:abstractNumId w:val="31"/>
+    <w:abstractNumId w:val="32"/>
   </w:num>
   <w:num w:numId="3" w16cid:durableId="1736852784">
     <w:abstractNumId w:val="2"/>
   </w:num>
   <w:num w:numId="4" w16cid:durableId="2012441017">
+    <w:abstractNumId w:val="12"/>
+  </w:num>
+  <w:num w:numId="5" w16cid:durableId="775322383">
+    <w:abstractNumId w:val="22"/>
+  </w:num>
+  <w:num w:numId="6" w16cid:durableId="39017907">
+    <w:abstractNumId w:val="28"/>
+  </w:num>
+  <w:num w:numId="7" w16cid:durableId="958531838">
     <w:abstractNumId w:val="11"/>
   </w:num>
-  <w:num w:numId="5" w16cid:durableId="775322383">
+  <w:num w:numId="8" w16cid:durableId="2025932722">
+    <w:abstractNumId w:val="17"/>
+  </w:num>
+  <w:num w:numId="9" w16cid:durableId="1952587175">
     <w:abstractNumId w:val="21"/>
   </w:num>
-  <w:num w:numId="6" w16cid:durableId="39017907">
-    <w:abstractNumId w:val="27"/>
+  <w:num w:numId="10" w16cid:durableId="1912347221">
+    <w:abstractNumId w:val="26"/>
   </w:num>
-  <w:num w:numId="7" w16cid:durableId="958531838">
-    <w:abstractNumId w:val="10"/>
-  </w:num>
-  <w:num w:numId="8" w16cid:durableId="2025932722">
+  <w:num w:numId="11" w16cid:durableId="2079352992">
     <w:abstractNumId w:val="16"/>
   </w:num>
-  <w:num w:numId="9" w16cid:durableId="1952587175">
-    <w:abstractNumId w:val="20"/>
-  </w:num>
-  <w:num w:numId="10" w16cid:durableId="1912347221">
-    <w:abstractNumId w:val="25"/>
-  </w:num>
-  <w:num w:numId="11" w16cid:durableId="2079352992">
-    <w:abstractNumId w:val="15"/>
-  </w:num>
   <w:num w:numId="12" w16cid:durableId="576403622">
-    <w:abstractNumId w:val="28"/>
+    <w:abstractNumId w:val="29"/>
   </w:num>
   <w:num w:numId="13" w16cid:durableId="529685385">
-    <w:abstractNumId w:val="23"/>
+    <w:abstractNumId w:val="24"/>
   </w:num>
   <w:num w:numId="14" w16cid:durableId="1783303723">
-    <w:abstractNumId w:val="18"/>
+    <w:abstractNumId w:val="19"/>
   </w:num>
   <w:num w:numId="15" w16cid:durableId="30082918">
     <w:abstractNumId w:val="4"/>
   </w:num>
   <w:num w:numId="16" w16cid:durableId="1984308114">
-    <w:abstractNumId w:val="24"/>
+    <w:abstractNumId w:val="25"/>
   </w:num>
   <w:num w:numId="17" w16cid:durableId="1223176985">
     <w:abstractNumId w:val="6"/>
   </w:num>
   <w:num w:numId="18" w16cid:durableId="378670753">
-    <w:abstractNumId w:val="30"/>
+    <w:abstractNumId w:val="31"/>
   </w:num>
   <w:num w:numId="19" w16cid:durableId="526262093">
+    <w:abstractNumId w:val="15"/>
+  </w:num>
+  <w:num w:numId="20" w16cid:durableId="1068918016">
     <w:abstractNumId w:val="14"/>
   </w:num>
-  <w:num w:numId="20" w16cid:durableId="1068918016">
-    <w:abstractNumId w:val="13"/>
-  </w:num>
   <w:num w:numId="21" w16cid:durableId="1749303882">
-    <w:abstractNumId w:val="19"/>
+    <w:abstractNumId w:val="20"/>
   </w:num>
   <w:num w:numId="22" w16cid:durableId="843589544">
     <w:abstractNumId w:val="5"/>
   </w:num>
   <w:num w:numId="23" w16cid:durableId="27031031">
-    <w:abstractNumId w:val="26"/>
+    <w:abstractNumId w:val="27"/>
   </w:num>
   <w:num w:numId="24" w16cid:durableId="735278160">
     <w:abstractNumId w:val="1"/>
   </w:num>
   <w:num w:numId="25" w16cid:durableId="1081148066">
-    <w:abstractNumId w:val="12"/>
+    <w:abstractNumId w:val="13"/>
   </w:num>
   <w:num w:numId="26" w16cid:durableId="427041137">
-    <w:abstractNumId w:val="8"/>
+    <w:abstractNumId w:val="9"/>
   </w:num>
   <w:num w:numId="27" w16cid:durableId="36516273">
     <w:abstractNumId w:val="0"/>
   </w:num>
   <w:num w:numId="28" w16cid:durableId="739600116">
-    <w:abstractNumId w:val="29"/>
+    <w:abstractNumId w:val="30"/>
   </w:num>
   <w:num w:numId="29" w16cid:durableId="1274434895">
     <w:abstractNumId w:val="3"/>
@@ -4782,10 +5060,13 @@
     <w:abstractNumId w:val="7"/>
   </w:num>
   <w:num w:numId="31" w16cid:durableId="543561680">
-    <w:abstractNumId w:val="17"/>
+    <w:abstractNumId w:val="18"/>
   </w:num>
   <w:num w:numId="32" w16cid:durableId="26105046">
-    <w:abstractNumId w:val="22"/>
+    <w:abstractNumId w:val="23"/>
+  </w:num>
+  <w:num w:numId="33" w16cid:durableId="744297546">
+    <w:abstractNumId w:val="8"/>
   </w:num>
 </w:numbering>
 </file>
@@ -5402,6 +5683,7 @@
   <w:style w:type="character" w:default="1" w:styleId="DefaultParagraphFont">
     <w:name w:val="Default Paragraph Font"/>
     <w:uiPriority w:val="1"/>
+    <w:semiHidden/>
     <w:unhideWhenUsed/>
   </w:style>
   <w:style w:type="table" w:default="1" w:styleId="TableNormal">

</xml_diff>

<commit_message>
Geoemetry - Chapter 3: Angle Pairs and Perpendicular Lines - Review Exercises 1-10
</commit_message>
<xml_diff>
--- a/Geometry/ch03/Geometry-Chapter 3.docx
+++ b/Geometry/ch03/Geometry-Chapter 3.docx
@@ -1901,6 +1901,2111 @@
         <w:t>Show that the lines intersect to form a pair of congruent adjacent angles (Theorem 3.7).</w:t>
       </w:r>
     </w:p>
+    <w:p>
+      <w:pPr>
+        <w:pStyle w:val="Heading2"/>
+      </w:pPr>
+      <w:r>
+        <w:br w:type="column"/>
+      </w:r>
+      <w:r>
+        <w:lastRenderedPageBreak/>
+        <w:t>Review Exercises</w:t>
+      </w:r>
+    </w:p>
+    <w:p>
+      <w:pPr>
+        <w:pStyle w:val="ListParagraph"/>
+        <w:numPr>
+          <w:ilvl w:val="0"/>
+          <w:numId w:val="34"/>
+        </w:numPr>
+      </w:pPr>
+      <w:r>
+        <w:t>Two angles are complementary. The measure of one angle exceeds two times the measure of the other angle by 21. What is the degree measure of the smaller angle.</w:t>
+      </w:r>
+    </w:p>
+    <w:p>
+      <w:pPr>
+        <w:pStyle w:val="ListParagraph"/>
+        <w:ind w:left="360"/>
+      </w:pPr>
+      <w:r>
+        <w:t>x – first angle</w:t>
+      </w:r>
+    </w:p>
+    <w:p>
+      <w:pPr>
+        <w:pStyle w:val="ListParagraph"/>
+        <w:ind w:left="360"/>
+      </w:pPr>
+      <w:r>
+        <w:t>y – second angle</w:t>
+      </w:r>
+    </w:p>
+    <w:p>
+      <w:pPr>
+        <w:pStyle w:val="ListParagraph"/>
+        <w:ind w:left="360"/>
+        <w:rPr>
+          <w:rFonts w:eastAsiaTheme="minorEastAsia"/>
+        </w:rPr>
+      </w:pPr>
+      <m:oMathPara>
+        <m:oMath>
+          <m:r>
+            <w:rPr>
+              <w:rFonts w:ascii="Cambria Math" w:hAnsi="Cambria Math"/>
+            </w:rPr>
+            <m:t>x=2y+21</m:t>
+          </m:r>
+        </m:oMath>
+      </m:oMathPara>
+    </w:p>
+    <w:p>
+      <w:pPr>
+        <w:pStyle w:val="ListParagraph"/>
+        <w:ind w:left="360"/>
+        <w:rPr>
+          <w:rFonts w:eastAsiaTheme="minorEastAsia"/>
+        </w:rPr>
+      </w:pPr>
+      <m:oMathPara>
+        <m:oMath>
+          <m:r>
+            <w:rPr>
+              <w:rFonts w:ascii="Cambria Math" w:eastAsiaTheme="minorEastAsia" w:hAnsi="Cambria Math"/>
+            </w:rPr>
+            <m:t>x+y=90</m:t>
+          </m:r>
+        </m:oMath>
+      </m:oMathPara>
+    </w:p>
+    <w:p>
+      <w:pPr>
+        <w:pStyle w:val="ListParagraph"/>
+        <w:ind w:left="360"/>
+        <w:rPr>
+          <w:rFonts w:eastAsiaTheme="minorEastAsia"/>
+        </w:rPr>
+      </w:pPr>
+      <m:oMathPara>
+        <m:oMath>
+          <m:r>
+            <w:rPr>
+              <w:rFonts w:ascii="Cambria Math" w:eastAsiaTheme="minorEastAsia" w:hAnsi="Cambria Math"/>
+            </w:rPr>
+            <m:t>2y+21+y=90</m:t>
+          </m:r>
+        </m:oMath>
+      </m:oMathPara>
+    </w:p>
+    <w:p>
+      <w:pPr>
+        <w:pStyle w:val="ListParagraph"/>
+        <w:ind w:left="360"/>
+        <w:rPr>
+          <w:rFonts w:eastAsiaTheme="minorEastAsia"/>
+        </w:rPr>
+      </w:pPr>
+      <m:oMathPara>
+        <m:oMath>
+          <m:r>
+            <w:rPr>
+              <w:rFonts w:ascii="Cambria Math" w:eastAsiaTheme="minorEastAsia" w:hAnsi="Cambria Math"/>
+            </w:rPr>
+            <m:t>3y+21=90</m:t>
+          </m:r>
+        </m:oMath>
+      </m:oMathPara>
+    </w:p>
+    <w:p>
+      <w:pPr>
+        <w:pStyle w:val="ListParagraph"/>
+        <w:ind w:left="360"/>
+        <w:rPr>
+          <w:rFonts w:eastAsiaTheme="minorEastAsia"/>
+        </w:rPr>
+      </w:pPr>
+      <m:oMathPara>
+        <m:oMath>
+          <m:r>
+            <w:rPr>
+              <w:rFonts w:ascii="Cambria Math" w:eastAsiaTheme="minorEastAsia" w:hAnsi="Cambria Math"/>
+            </w:rPr>
+            <m:t>-21=-21</m:t>
+          </m:r>
+        </m:oMath>
+      </m:oMathPara>
+    </w:p>
+    <w:p>
+      <w:pPr>
+        <w:pStyle w:val="ListParagraph"/>
+        <w:ind w:left="360"/>
+        <w:rPr>
+          <w:rFonts w:eastAsiaTheme="minorEastAsia"/>
+        </w:rPr>
+      </w:pPr>
+      <m:oMathPara>
+        <m:oMath>
+          <m:r>
+            <w:rPr>
+              <w:rFonts w:ascii="Cambria Math" w:eastAsiaTheme="minorEastAsia" w:hAnsi="Cambria Math"/>
+            </w:rPr>
+            <m:t>3y=69</m:t>
+          </m:r>
+        </m:oMath>
+      </m:oMathPara>
+    </w:p>
+    <w:p>
+      <w:pPr>
+        <w:pStyle w:val="ListParagraph"/>
+        <w:ind w:left="360"/>
+        <w:rPr>
+          <w:rFonts w:eastAsiaTheme="minorEastAsia"/>
+        </w:rPr>
+      </w:pPr>
+      <m:oMathPara>
+        <m:oMath>
+          <m:r>
+            <w:rPr>
+              <w:rFonts w:ascii="Cambria Math" w:eastAsiaTheme="minorEastAsia" w:hAnsi="Cambria Math"/>
+            </w:rPr>
+            <m:t>y=23</m:t>
+          </m:r>
+        </m:oMath>
+      </m:oMathPara>
+    </w:p>
+    <w:p>
+      <w:pPr>
+        <w:pStyle w:val="ListParagraph"/>
+        <w:ind w:left="360"/>
+        <w:rPr>
+          <w:rFonts w:eastAsiaTheme="minorEastAsia"/>
+        </w:rPr>
+      </w:pPr>
+      <m:oMathPara>
+        <m:oMath>
+          <m:r>
+            <w:rPr>
+              <w:rFonts w:ascii="Cambria Math" w:eastAsiaTheme="minorEastAsia" w:hAnsi="Cambria Math"/>
+            </w:rPr>
+            <m:t>x=2</m:t>
+          </m:r>
+          <m:d>
+            <m:dPr>
+              <m:ctrlPr>
+                <w:rPr>
+                  <w:rFonts w:ascii="Cambria Math" w:eastAsiaTheme="minorEastAsia" w:hAnsi="Cambria Math"/>
+                  <w:i/>
+                </w:rPr>
+              </m:ctrlPr>
+            </m:dPr>
+            <m:e>
+              <m:r>
+                <w:rPr>
+                  <w:rFonts w:ascii="Cambria Math" w:eastAsiaTheme="minorEastAsia" w:hAnsi="Cambria Math"/>
+                </w:rPr>
+                <m:t>23</m:t>
+              </m:r>
+            </m:e>
+          </m:d>
+          <m:r>
+            <w:rPr>
+              <w:rFonts w:ascii="Cambria Math" w:eastAsiaTheme="minorEastAsia" w:hAnsi="Cambria Math"/>
+            </w:rPr>
+            <m:t>+21=46+21=67</m:t>
+          </m:r>
+        </m:oMath>
+      </m:oMathPara>
+    </w:p>
+    <w:p>
+      <w:pPr>
+        <w:pStyle w:val="ListParagraph"/>
+        <w:ind w:left="360"/>
+        <w:rPr>
+          <w:rFonts w:eastAsiaTheme="minorEastAsia"/>
+          <w:b/>
+          <w:bCs/>
+        </w:rPr>
+      </w:pPr>
+      <w:r>
+        <w:rPr>
+          <w:rFonts w:eastAsiaTheme="minorEastAsia"/>
+          <w:b/>
+          <w:bCs/>
+        </w:rPr>
+        <w:t>(1) 23</w:t>
+      </w:r>
+    </w:p>
+    <w:p>
+      <w:pPr>
+        <w:pStyle w:val="ListParagraph"/>
+        <w:numPr>
+          <w:ilvl w:val="0"/>
+          <w:numId w:val="34"/>
+        </w:numPr>
+        <w:rPr>
+          <w:rFonts w:eastAsiaTheme="minorEastAsia"/>
+        </w:rPr>
+      </w:pPr>
+      <w:r>
+        <w:rPr>
+          <w:rFonts w:eastAsiaTheme="minorEastAsia"/>
+        </w:rPr>
+        <w:t xml:space="preserve">In the accompanying figure, what is the value of </w:t>
+      </w:r>
+      <m:oMath>
+        <m:r>
+          <w:rPr>
+            <w:rFonts w:ascii="Cambria Math" w:eastAsiaTheme="minorEastAsia" w:hAnsi="Cambria Math"/>
+          </w:rPr>
+          <m:t>y</m:t>
+        </m:r>
+      </m:oMath>
+      <w:r>
+        <w:rPr>
+          <w:rFonts w:eastAsiaTheme="minorEastAsia"/>
+        </w:rPr>
+        <w:t>?</w:t>
+      </w:r>
+    </w:p>
+    <w:p>
+      <w:pPr>
+        <w:pStyle w:val="ListParagraph"/>
+        <w:ind w:left="360"/>
+        <w:rPr>
+          <w:rFonts w:eastAsiaTheme="minorEastAsia"/>
+        </w:rPr>
+      </w:pPr>
+      <m:oMathPara>
+        <m:oMath>
+          <m:r>
+            <w:rPr>
+              <w:rFonts w:ascii="Cambria Math" w:eastAsiaTheme="minorEastAsia" w:hAnsi="Cambria Math"/>
+            </w:rPr>
+            <m:t>x=y</m:t>
+          </m:r>
+        </m:oMath>
+      </m:oMathPara>
+    </w:p>
+    <w:p>
+      <w:pPr>
+        <w:pStyle w:val="ListParagraph"/>
+        <w:ind w:left="360"/>
+        <w:rPr>
+          <w:rFonts w:eastAsiaTheme="minorEastAsia"/>
+        </w:rPr>
+      </w:pPr>
+      <m:oMathPara>
+        <m:oMath>
+          <m:r>
+            <w:rPr>
+              <w:rFonts w:ascii="Cambria Math" w:eastAsiaTheme="minorEastAsia" w:hAnsi="Cambria Math"/>
+            </w:rPr>
+            <m:t>2x+y+3x=180</m:t>
+          </m:r>
+        </m:oMath>
+      </m:oMathPara>
+    </w:p>
+    <w:p>
+      <w:pPr>
+        <w:pStyle w:val="ListParagraph"/>
+        <w:ind w:left="360"/>
+        <w:rPr>
+          <w:rFonts w:eastAsiaTheme="minorEastAsia"/>
+        </w:rPr>
+      </w:pPr>
+      <m:oMathPara>
+        <m:oMath>
+          <m:r>
+            <w:rPr>
+              <w:rFonts w:ascii="Cambria Math" w:eastAsiaTheme="minorEastAsia" w:hAnsi="Cambria Math"/>
+            </w:rPr>
+            <m:t>2x+x+3x=180</m:t>
+          </m:r>
+        </m:oMath>
+      </m:oMathPara>
+    </w:p>
+    <w:p>
+      <w:pPr>
+        <w:pStyle w:val="ListParagraph"/>
+        <w:ind w:left="360"/>
+        <w:rPr>
+          <w:rFonts w:eastAsiaTheme="minorEastAsia"/>
+        </w:rPr>
+      </w:pPr>
+      <m:oMathPara>
+        <m:oMath>
+          <m:r>
+            <w:rPr>
+              <w:rFonts w:ascii="Cambria Math" w:eastAsiaTheme="minorEastAsia" w:hAnsi="Cambria Math"/>
+            </w:rPr>
+            <m:t>6x=180</m:t>
+          </m:r>
+        </m:oMath>
+      </m:oMathPara>
+    </w:p>
+    <w:p>
+      <w:pPr>
+        <w:pStyle w:val="ListParagraph"/>
+        <w:ind w:left="360"/>
+        <w:rPr>
+          <w:rFonts w:eastAsiaTheme="minorEastAsia"/>
+        </w:rPr>
+      </w:pPr>
+      <m:oMathPara>
+        <m:oMath>
+          <m:r>
+            <w:rPr>
+              <w:rFonts w:ascii="Cambria Math" w:eastAsiaTheme="minorEastAsia" w:hAnsi="Cambria Math"/>
+            </w:rPr>
+            <m:t>x=30</m:t>
+          </m:r>
+        </m:oMath>
+      </m:oMathPara>
+    </w:p>
+    <w:p>
+      <w:pPr>
+        <w:pStyle w:val="ListParagraph"/>
+        <w:ind w:left="360"/>
+        <w:rPr>
+          <w:rFonts w:eastAsiaTheme="minorEastAsia"/>
+          <w:b/>
+          <w:bCs/>
+        </w:rPr>
+      </w:pPr>
+      <w:r>
+        <w:rPr>
+          <w:rFonts w:eastAsiaTheme="minorEastAsia"/>
+          <w:b/>
+          <w:bCs/>
+        </w:rPr>
+        <w:t>(2) 30</w:t>
+      </w:r>
+    </w:p>
+    <w:p>
+      <w:pPr>
+        <w:pStyle w:val="ListParagraph"/>
+        <w:numPr>
+          <w:ilvl w:val="0"/>
+          <w:numId w:val="34"/>
+        </w:numPr>
+        <w:rPr>
+          <w:rFonts w:eastAsiaTheme="minorEastAsia"/>
+        </w:rPr>
+      </w:pPr>
+      <w:r>
+        <w:rPr>
+          <w:rFonts w:eastAsiaTheme="minorEastAsia"/>
+        </w:rPr>
+        <w:t xml:space="preserve">In the accompanying figure, line </w:t>
+      </w:r>
+      <m:oMath>
+        <m:r>
+          <w:rPr>
+            <w:rFonts w:ascii="Cambria Math" w:eastAsiaTheme="minorEastAsia" w:hAnsi="Cambria Math"/>
+          </w:rPr>
+          <m:t>m</m:t>
+        </m:r>
+      </m:oMath>
+      <w:r>
+        <w:rPr>
+          <w:rFonts w:eastAsiaTheme="minorEastAsia"/>
+        </w:rPr>
+        <w:t xml:space="preserve"> is perpendicular to line </w:t>
+      </w:r>
+      <m:oMath>
+        <m:r>
+          <w:rPr>
+            <w:rFonts w:ascii="Cambria Math" w:eastAsiaTheme="minorEastAsia" w:hAnsi="Cambria Math"/>
+          </w:rPr>
+          <m:t>p</m:t>
+        </m:r>
+      </m:oMath>
+      <w:r>
+        <w:rPr>
+          <w:rFonts w:eastAsiaTheme="minorEastAsia"/>
+        </w:rPr>
+        <w:t xml:space="preserve">. What is the value of </w:t>
+      </w:r>
+      <m:oMath>
+        <m:r>
+          <w:rPr>
+            <w:rFonts w:ascii="Cambria Math" w:eastAsiaTheme="minorEastAsia" w:hAnsi="Cambria Math"/>
+          </w:rPr>
+          <m:t>x</m:t>
+        </m:r>
+      </m:oMath>
+      <w:r>
+        <w:rPr>
+          <w:rFonts w:eastAsiaTheme="minorEastAsia"/>
+        </w:rPr>
+        <w:t>?</w:t>
+      </w:r>
+    </w:p>
+    <w:p>
+      <w:pPr>
+        <w:pStyle w:val="ListParagraph"/>
+        <w:ind w:left="360"/>
+        <w:rPr>
+          <w:rFonts w:eastAsiaTheme="minorEastAsia"/>
+        </w:rPr>
+      </w:pPr>
+      <m:oMathPara>
+        <m:oMath>
+          <m:r>
+            <w:rPr>
+              <w:rFonts w:ascii="Cambria Math" w:eastAsiaTheme="minorEastAsia" w:hAnsi="Cambria Math"/>
+            </w:rPr>
+            <m:t>x+3x+10=90</m:t>
+          </m:r>
+        </m:oMath>
+      </m:oMathPara>
+    </w:p>
+    <w:p>
+      <w:pPr>
+        <w:pStyle w:val="ListParagraph"/>
+        <w:ind w:left="360"/>
+        <w:rPr>
+          <w:rFonts w:eastAsiaTheme="minorEastAsia"/>
+        </w:rPr>
+      </w:pPr>
+      <m:oMathPara>
+        <m:oMath>
+          <m:r>
+            <w:rPr>
+              <w:rFonts w:ascii="Cambria Math" w:eastAsiaTheme="minorEastAsia" w:hAnsi="Cambria Math"/>
+            </w:rPr>
+            <m:t>4x+10=80</m:t>
+          </m:r>
+        </m:oMath>
+      </m:oMathPara>
+    </w:p>
+    <w:p>
+      <w:pPr>
+        <w:pStyle w:val="ListParagraph"/>
+        <w:ind w:left="360"/>
+        <w:rPr>
+          <w:rFonts w:eastAsiaTheme="minorEastAsia"/>
+        </w:rPr>
+      </w:pPr>
+      <m:oMathPara>
+        <m:oMath>
+          <m:r>
+            <w:rPr>
+              <w:rFonts w:ascii="Cambria Math" w:eastAsiaTheme="minorEastAsia" w:hAnsi="Cambria Math"/>
+            </w:rPr>
+            <m:t>-10=-10</m:t>
+          </m:r>
+        </m:oMath>
+      </m:oMathPara>
+    </w:p>
+    <w:p>
+      <w:pPr>
+        <w:pStyle w:val="ListParagraph"/>
+        <w:ind w:left="360"/>
+        <w:rPr>
+          <w:rFonts w:eastAsiaTheme="minorEastAsia"/>
+        </w:rPr>
+      </w:pPr>
+      <m:oMathPara>
+        <m:oMath>
+          <m:r>
+            <w:rPr>
+              <w:rFonts w:ascii="Cambria Math" w:eastAsiaTheme="minorEastAsia" w:hAnsi="Cambria Math"/>
+            </w:rPr>
+            <m:t>4x=80</m:t>
+          </m:r>
+        </m:oMath>
+      </m:oMathPara>
+    </w:p>
+    <w:p>
+      <w:pPr>
+        <w:pStyle w:val="ListParagraph"/>
+        <w:ind w:left="360"/>
+        <w:rPr>
+          <w:rFonts w:eastAsiaTheme="minorEastAsia"/>
+        </w:rPr>
+      </w:pPr>
+      <m:oMathPara>
+        <m:oMath>
+          <m:r>
+            <w:rPr>
+              <w:rFonts w:ascii="Cambria Math" w:eastAsiaTheme="minorEastAsia" w:hAnsi="Cambria Math"/>
+            </w:rPr>
+            <m:t>x=20</m:t>
+          </m:r>
+        </m:oMath>
+      </m:oMathPara>
+    </w:p>
+    <w:p>
+      <w:pPr>
+        <w:pStyle w:val="ListParagraph"/>
+        <w:ind w:left="360"/>
+        <w:rPr>
+          <w:rFonts w:eastAsiaTheme="minorEastAsia"/>
+          <w:b/>
+          <w:bCs/>
+        </w:rPr>
+      </w:pPr>
+      <w:r>
+        <w:rPr>
+          <w:rFonts w:eastAsiaTheme="minorEastAsia"/>
+          <w:b/>
+          <w:bCs/>
+        </w:rPr>
+        <w:t>(2) 20</w:t>
+      </w:r>
+    </w:p>
+    <w:p>
+      <w:pPr>
+        <w:pStyle w:val="ListParagraph"/>
+        <w:numPr>
+          <w:ilvl w:val="0"/>
+          <w:numId w:val="34"/>
+        </w:numPr>
+        <w:rPr>
+          <w:rFonts w:eastAsiaTheme="minorEastAsia"/>
+        </w:rPr>
+      </w:pPr>
+      <w:r>
+        <w:rPr>
+          <w:rFonts w:eastAsiaTheme="minorEastAsia"/>
+        </w:rPr>
+        <w:t>The measure of an angle is 5 times as great as the measure of its complement. Find the measure of the angle.</w:t>
+      </w:r>
+    </w:p>
+    <w:p>
+      <w:pPr>
+        <w:pStyle w:val="ListParagraph"/>
+        <w:ind w:left="360"/>
+        <w:rPr>
+          <w:rFonts w:eastAsiaTheme="minorEastAsia"/>
+        </w:rPr>
+      </w:pPr>
+      <m:oMathPara>
+        <m:oMath>
+          <m:r>
+            <w:rPr>
+              <w:rFonts w:ascii="Cambria Math" w:eastAsiaTheme="minorEastAsia" w:hAnsi="Cambria Math"/>
+            </w:rPr>
+            <m:t>x+5x=90</m:t>
+          </m:r>
+        </m:oMath>
+      </m:oMathPara>
+    </w:p>
+    <w:p>
+      <w:pPr>
+        <w:pStyle w:val="ListParagraph"/>
+        <w:ind w:left="360"/>
+        <w:rPr>
+          <w:rFonts w:eastAsiaTheme="minorEastAsia"/>
+        </w:rPr>
+      </w:pPr>
+      <m:oMathPara>
+        <m:oMath>
+          <m:r>
+            <w:rPr>
+              <w:rFonts w:ascii="Cambria Math" w:eastAsiaTheme="minorEastAsia" w:hAnsi="Cambria Math"/>
+            </w:rPr>
+            <m:t>6x=90</m:t>
+          </m:r>
+        </m:oMath>
+      </m:oMathPara>
+    </w:p>
+    <w:p>
+      <w:pPr>
+        <w:pStyle w:val="ListParagraph"/>
+        <w:ind w:left="360"/>
+        <w:rPr>
+          <w:rFonts w:eastAsiaTheme="minorEastAsia"/>
+        </w:rPr>
+      </w:pPr>
+      <m:oMathPara>
+        <m:oMath>
+          <m:r>
+            <w:rPr>
+              <w:rFonts w:ascii="Cambria Math" w:eastAsiaTheme="minorEastAsia" w:hAnsi="Cambria Math"/>
+            </w:rPr>
+            <m:t>x=15</m:t>
+          </m:r>
+        </m:oMath>
+      </m:oMathPara>
+    </w:p>
+    <w:p>
+      <w:pPr>
+        <w:pStyle w:val="ListParagraph"/>
+        <w:ind w:left="360"/>
+        <w:rPr>
+          <w:rFonts w:eastAsiaTheme="minorEastAsia"/>
+          <w:b/>
+          <w:bCs/>
+        </w:rPr>
+      </w:pPr>
+      <m:oMathPara>
+        <m:oMath>
+          <m:r>
+            <m:rPr>
+              <m:sty m:val="bi"/>
+            </m:rPr>
+            <w:rPr>
+              <w:rFonts w:ascii="Cambria Math" w:eastAsiaTheme="minorEastAsia" w:hAnsi="Cambria Math"/>
+            </w:rPr>
+            <m:t>5</m:t>
+          </m:r>
+          <m:r>
+            <m:rPr>
+              <m:sty m:val="bi"/>
+            </m:rPr>
+            <w:rPr>
+              <w:rFonts w:ascii="Cambria Math" w:eastAsiaTheme="minorEastAsia" w:hAnsi="Cambria Math"/>
+            </w:rPr>
+            <m:t>x=75</m:t>
+          </m:r>
+        </m:oMath>
+      </m:oMathPara>
+    </w:p>
+    <w:p>
+      <w:pPr>
+        <w:pStyle w:val="ListParagraph"/>
+        <w:numPr>
+          <w:ilvl w:val="0"/>
+          <w:numId w:val="34"/>
+        </w:numPr>
+        <w:rPr>
+          <w:rFonts w:eastAsiaTheme="minorEastAsia"/>
+        </w:rPr>
+      </w:pPr>
+      <w:r>
+        <w:rPr>
+          <w:rFonts w:eastAsiaTheme="minorEastAsia"/>
+        </w:rPr>
+        <w:t>An angle measures four less</w:t>
+      </w:r>
+      <w:r>
+        <w:rPr>
+          <w:rFonts w:eastAsiaTheme="minorEastAsia"/>
+        </w:rPr>
+        <w:t xml:space="preserve"> than three times its supplement.</w:t>
+      </w:r>
+    </w:p>
+    <w:p>
+      <w:pPr>
+        <w:pStyle w:val="ListParagraph"/>
+        <w:ind w:left="360"/>
+        <w:rPr>
+          <w:rFonts w:eastAsiaTheme="minorEastAsia"/>
+        </w:rPr>
+      </w:pPr>
+      <m:oMath>
+        <m:r>
+          <w:rPr>
+            <w:rFonts w:ascii="Cambria Math" w:eastAsiaTheme="minorEastAsia" w:hAnsi="Cambria Math"/>
+          </w:rPr>
+          <m:t>x</m:t>
+        </m:r>
+      </m:oMath>
+      <w:r>
+        <w:rPr>
+          <w:rFonts w:eastAsiaTheme="minorEastAsia"/>
+        </w:rPr>
+        <w:t xml:space="preserve"> – angle</w:t>
+      </w:r>
+    </w:p>
+    <w:p>
+      <w:pPr>
+        <w:pStyle w:val="ListParagraph"/>
+        <w:ind w:left="360"/>
+        <w:rPr>
+          <w:rFonts w:eastAsiaTheme="minorEastAsia"/>
+        </w:rPr>
+      </w:pPr>
+      <m:oMath>
+        <m:r>
+          <w:rPr>
+            <w:rFonts w:ascii="Cambria Math" w:eastAsiaTheme="minorEastAsia" w:hAnsi="Cambria Math"/>
+          </w:rPr>
+          <m:t>y</m:t>
+        </m:r>
+      </m:oMath>
+      <w:r>
+        <w:rPr>
+          <w:rFonts w:eastAsiaTheme="minorEastAsia"/>
+        </w:rPr>
+        <w:t xml:space="preserve"> – supplement</w:t>
+      </w:r>
+    </w:p>
+    <w:p>
+      <w:pPr>
+        <w:pStyle w:val="ListParagraph"/>
+        <w:ind w:left="360"/>
+        <w:rPr>
+          <w:rFonts w:eastAsiaTheme="minorEastAsia"/>
+        </w:rPr>
+      </w:pPr>
+      <m:oMathPara>
+        <m:oMath>
+          <m:r>
+            <w:rPr>
+              <w:rFonts w:ascii="Cambria Math" w:eastAsiaTheme="minorEastAsia" w:hAnsi="Cambria Math"/>
+            </w:rPr>
+            <m:t>x=3y-4</m:t>
+          </m:r>
+        </m:oMath>
+      </m:oMathPara>
+    </w:p>
+    <w:p>
+      <w:pPr>
+        <w:pStyle w:val="ListParagraph"/>
+        <w:ind w:left="360"/>
+        <w:rPr>
+          <w:rFonts w:eastAsiaTheme="minorEastAsia"/>
+        </w:rPr>
+      </w:pPr>
+      <m:oMathPara>
+        <m:oMath>
+          <m:r>
+            <w:rPr>
+              <w:rFonts w:ascii="Cambria Math" w:eastAsiaTheme="minorEastAsia" w:hAnsi="Cambria Math"/>
+            </w:rPr>
+            <m:t>x+y=180</m:t>
+          </m:r>
+        </m:oMath>
+      </m:oMathPara>
+    </w:p>
+    <w:p>
+      <w:pPr>
+        <w:pStyle w:val="ListParagraph"/>
+        <w:ind w:left="360"/>
+        <w:rPr>
+          <w:rFonts w:eastAsiaTheme="minorEastAsia"/>
+        </w:rPr>
+      </w:pPr>
+      <m:oMathPara>
+        <m:oMath>
+          <m:r>
+            <w:rPr>
+              <w:rFonts w:ascii="Cambria Math" w:eastAsiaTheme="minorEastAsia" w:hAnsi="Cambria Math"/>
+            </w:rPr>
+            <m:t>3y-4+y=180</m:t>
+          </m:r>
+        </m:oMath>
+      </m:oMathPara>
+    </w:p>
+    <w:p>
+      <w:pPr>
+        <w:pStyle w:val="ListParagraph"/>
+        <w:ind w:left="360"/>
+        <w:rPr>
+          <w:rFonts w:eastAsiaTheme="minorEastAsia"/>
+        </w:rPr>
+      </w:pPr>
+      <m:oMathPara>
+        <m:oMath>
+          <m:r>
+            <w:rPr>
+              <w:rFonts w:ascii="Cambria Math" w:eastAsiaTheme="minorEastAsia" w:hAnsi="Cambria Math"/>
+            </w:rPr>
+            <m:t>4y-4=180</m:t>
+          </m:r>
+        </m:oMath>
+      </m:oMathPara>
+    </w:p>
+    <w:p>
+      <w:pPr>
+        <w:pStyle w:val="ListParagraph"/>
+        <w:ind w:left="360"/>
+        <w:rPr>
+          <w:rFonts w:eastAsiaTheme="minorEastAsia"/>
+        </w:rPr>
+      </w:pPr>
+      <m:oMathPara>
+        <m:oMath>
+          <m:r>
+            <w:rPr>
+              <w:rFonts w:ascii="Cambria Math" w:eastAsiaTheme="minorEastAsia" w:hAnsi="Cambria Math"/>
+            </w:rPr>
+            <m:t>+4=+4</m:t>
+          </m:r>
+        </m:oMath>
+      </m:oMathPara>
+    </w:p>
+    <w:p>
+      <w:pPr>
+        <w:pStyle w:val="ListParagraph"/>
+        <w:ind w:left="360"/>
+        <w:rPr>
+          <w:rFonts w:eastAsiaTheme="minorEastAsia"/>
+        </w:rPr>
+      </w:pPr>
+      <m:oMathPara>
+        <m:oMath>
+          <m:r>
+            <w:rPr>
+              <w:rFonts w:ascii="Cambria Math" w:eastAsiaTheme="minorEastAsia" w:hAnsi="Cambria Math"/>
+            </w:rPr>
+            <m:t>4y=184</m:t>
+          </m:r>
+        </m:oMath>
+      </m:oMathPara>
+    </w:p>
+    <w:p>
+      <w:pPr>
+        <w:pStyle w:val="ListParagraph"/>
+        <w:ind w:left="360"/>
+        <w:rPr>
+          <w:rFonts w:eastAsiaTheme="minorEastAsia"/>
+        </w:rPr>
+      </w:pPr>
+      <m:oMathPara>
+        <m:oMath>
+          <m:r>
+            <w:rPr>
+              <w:rFonts w:ascii="Cambria Math" w:eastAsiaTheme="minorEastAsia" w:hAnsi="Cambria Math"/>
+            </w:rPr>
+            <m:t>y=46</m:t>
+          </m:r>
+        </m:oMath>
+      </m:oMathPara>
+    </w:p>
+    <w:p>
+      <w:pPr>
+        <w:pStyle w:val="ListParagraph"/>
+        <w:ind w:left="360"/>
+        <w:rPr>
+          <w:rFonts w:eastAsiaTheme="minorEastAsia"/>
+          <w:b/>
+          <w:bCs/>
+        </w:rPr>
+      </w:pPr>
+      <m:oMathPara>
+        <m:oMath>
+          <m:r>
+            <m:rPr>
+              <m:sty m:val="bi"/>
+            </m:rPr>
+            <w:rPr>
+              <w:rFonts w:ascii="Cambria Math" w:eastAsiaTheme="minorEastAsia" w:hAnsi="Cambria Math"/>
+            </w:rPr>
+            <m:t>x=3</m:t>
+          </m:r>
+          <m:d>
+            <m:dPr>
+              <m:ctrlPr>
+                <w:rPr>
+                  <w:rFonts w:ascii="Cambria Math" w:eastAsiaTheme="minorEastAsia" w:hAnsi="Cambria Math"/>
+                  <w:b/>
+                  <w:bCs/>
+                  <w:i/>
+                </w:rPr>
+              </m:ctrlPr>
+            </m:dPr>
+            <m:e>
+              <m:r>
+                <m:rPr>
+                  <m:sty m:val="bi"/>
+                </m:rPr>
+                <w:rPr>
+                  <w:rFonts w:ascii="Cambria Math" w:eastAsiaTheme="minorEastAsia" w:hAnsi="Cambria Math"/>
+                </w:rPr>
+                <m:t>46</m:t>
+              </m:r>
+            </m:e>
+          </m:d>
+          <m:r>
+            <m:rPr>
+              <m:sty m:val="bi"/>
+            </m:rPr>
+            <w:rPr>
+              <w:rFonts w:ascii="Cambria Math" w:eastAsiaTheme="minorEastAsia" w:hAnsi="Cambria Math"/>
+            </w:rPr>
+            <m:t>-4=138-4=134</m:t>
+          </m:r>
+        </m:oMath>
+      </m:oMathPara>
+    </w:p>
+    <w:p>
+      <w:pPr>
+        <w:pStyle w:val="ListParagraph"/>
+        <w:numPr>
+          <w:ilvl w:val="0"/>
+          <w:numId w:val="34"/>
+        </w:numPr>
+        <w:rPr>
+          <w:rFonts w:eastAsiaTheme="minorEastAsia"/>
+        </w:rPr>
+      </w:pPr>
+      <w:r>
+        <w:rPr>
+          <w:rFonts w:eastAsiaTheme="minorEastAsia"/>
+        </w:rPr>
+        <w:t>The measure of the supplement of an angle is 3 times as great as the measure of the angle’s complement. Find the measure of the angle.</w:t>
+      </w:r>
+    </w:p>
+    <w:p>
+      <w:pPr>
+        <w:pStyle w:val="ListParagraph"/>
+        <w:ind w:left="360"/>
+        <w:rPr>
+          <w:rFonts w:eastAsiaTheme="minorEastAsia"/>
+        </w:rPr>
+      </w:pPr>
+      <m:oMath>
+        <m:r>
+          <w:rPr>
+            <w:rFonts w:ascii="Cambria Math" w:eastAsiaTheme="minorEastAsia" w:hAnsi="Cambria Math"/>
+          </w:rPr>
+          <m:t>x</m:t>
+        </m:r>
+      </m:oMath>
+      <w:r>
+        <w:rPr>
+          <w:rFonts w:eastAsiaTheme="minorEastAsia"/>
+        </w:rPr>
+        <w:t xml:space="preserve"> – angle</w:t>
+      </w:r>
+    </w:p>
+    <w:p>
+      <w:pPr>
+        <w:pStyle w:val="ListParagraph"/>
+        <w:ind w:left="360"/>
+        <w:rPr>
+          <w:rFonts w:eastAsiaTheme="minorEastAsia"/>
+        </w:rPr>
+      </w:pPr>
+      <m:oMath>
+        <m:r>
+          <w:rPr>
+            <w:rFonts w:ascii="Cambria Math" w:eastAsiaTheme="minorEastAsia" w:hAnsi="Cambria Math"/>
+          </w:rPr>
+          <m:t>y</m:t>
+        </m:r>
+      </m:oMath>
+      <w:r>
+        <w:rPr>
+          <w:rFonts w:eastAsiaTheme="minorEastAsia"/>
+        </w:rPr>
+        <w:t xml:space="preserve"> = angle’s supplement</w:t>
+      </w:r>
+    </w:p>
+    <w:p>
+      <w:pPr>
+        <w:pStyle w:val="ListParagraph"/>
+        <w:ind w:left="360"/>
+        <w:rPr>
+          <w:rFonts w:eastAsiaTheme="minorEastAsia"/>
+        </w:rPr>
+      </w:pPr>
+      <m:oMathPara>
+        <m:oMath>
+          <m:r>
+            <w:rPr>
+              <w:rFonts w:ascii="Cambria Math" w:eastAsiaTheme="minorEastAsia" w:hAnsi="Cambria Math"/>
+            </w:rPr>
+            <m:t>x+y=180</m:t>
+          </m:r>
+        </m:oMath>
+      </m:oMathPara>
+    </w:p>
+    <w:p>
+      <w:pPr>
+        <w:pStyle w:val="ListParagraph"/>
+        <w:ind w:left="360"/>
+        <w:rPr>
+          <w:rFonts w:eastAsiaTheme="minorEastAsia"/>
+        </w:rPr>
+      </w:pPr>
+      <m:oMathPara>
+        <m:oMath>
+          <m:r>
+            <w:rPr>
+              <w:rFonts w:ascii="Cambria Math" w:eastAsiaTheme="minorEastAsia" w:hAnsi="Cambria Math"/>
+            </w:rPr>
+            <m:t>y=3x</m:t>
+          </m:r>
+        </m:oMath>
+      </m:oMathPara>
+    </w:p>
+    <w:p>
+      <w:pPr>
+        <w:pStyle w:val="ListParagraph"/>
+        <w:ind w:left="360"/>
+        <w:rPr>
+          <w:rFonts w:eastAsiaTheme="minorEastAsia"/>
+        </w:rPr>
+      </w:pPr>
+      <m:oMathPara>
+        <m:oMath>
+          <m:r>
+            <w:rPr>
+              <w:rFonts w:ascii="Cambria Math" w:eastAsiaTheme="minorEastAsia" w:hAnsi="Cambria Math"/>
+            </w:rPr>
+            <m:t>x+3x=180</m:t>
+          </m:r>
+        </m:oMath>
+      </m:oMathPara>
+    </w:p>
+    <w:p>
+      <w:pPr>
+        <w:pStyle w:val="ListParagraph"/>
+        <w:ind w:left="360"/>
+        <w:rPr>
+          <w:rFonts w:eastAsiaTheme="minorEastAsia"/>
+        </w:rPr>
+      </w:pPr>
+      <m:oMathPara>
+        <m:oMath>
+          <m:r>
+            <w:rPr>
+              <w:rFonts w:ascii="Cambria Math" w:eastAsiaTheme="minorEastAsia" w:hAnsi="Cambria Math"/>
+            </w:rPr>
+            <m:t>4x=180</m:t>
+          </m:r>
+        </m:oMath>
+      </m:oMathPara>
+    </w:p>
+    <w:p>
+      <w:pPr>
+        <w:pStyle w:val="ListParagraph"/>
+        <w:ind w:left="360"/>
+        <w:rPr>
+          <w:rFonts w:eastAsiaTheme="minorEastAsia"/>
+          <w:b/>
+          <w:bCs/>
+        </w:rPr>
+      </w:pPr>
+      <m:oMathPara>
+        <m:oMath>
+          <m:r>
+            <m:rPr>
+              <m:sty m:val="bi"/>
+            </m:rPr>
+            <w:rPr>
+              <w:rFonts w:ascii="Cambria Math" w:eastAsiaTheme="minorEastAsia" w:hAnsi="Cambria Math"/>
+            </w:rPr>
+            <m:t>x=45</m:t>
+          </m:r>
+        </m:oMath>
+      </m:oMathPara>
+    </w:p>
+    <w:p>
+      <w:pPr>
+        <w:pStyle w:val="ListParagraph"/>
+        <w:numPr>
+          <w:ilvl w:val="0"/>
+          <w:numId w:val="34"/>
+        </w:numPr>
+        <w:rPr>
+          <w:rFonts w:eastAsiaTheme="minorEastAsia"/>
+        </w:rPr>
+      </w:pPr>
+      <w:r>
+        <w:rPr>
+          <w:rFonts w:eastAsiaTheme="minorEastAsia"/>
+        </w:rPr>
+        <w:t>The difference between the measures of an angle and its complement is 14. Find the measure of the angle and its complement.</w:t>
+      </w:r>
+    </w:p>
+    <w:p>
+      <w:pPr>
+        <w:pStyle w:val="ListParagraph"/>
+        <w:ind w:left="360"/>
+        <w:rPr>
+          <w:rFonts w:eastAsiaTheme="minorEastAsia"/>
+        </w:rPr>
+      </w:pPr>
+      <m:oMath>
+        <m:r>
+          <w:rPr>
+            <w:rFonts w:ascii="Cambria Math" w:eastAsiaTheme="minorEastAsia" w:hAnsi="Cambria Math"/>
+          </w:rPr>
+          <m:t>x</m:t>
+        </m:r>
+      </m:oMath>
+      <w:r>
+        <w:rPr>
+          <w:rFonts w:eastAsiaTheme="minorEastAsia"/>
+        </w:rPr>
+        <w:t xml:space="preserve"> – angle</w:t>
+      </w:r>
+    </w:p>
+    <w:p>
+      <w:pPr>
+        <w:pStyle w:val="ListParagraph"/>
+        <w:ind w:left="360"/>
+        <w:rPr>
+          <w:rFonts w:eastAsiaTheme="minorEastAsia"/>
+        </w:rPr>
+      </w:pPr>
+      <m:oMath>
+        <m:r>
+          <w:rPr>
+            <w:rFonts w:ascii="Cambria Math" w:eastAsiaTheme="minorEastAsia" w:hAnsi="Cambria Math"/>
+          </w:rPr>
+          <m:t>y</m:t>
+        </m:r>
+      </m:oMath>
+      <w:r>
+        <w:rPr>
+          <w:rFonts w:eastAsiaTheme="minorEastAsia"/>
+        </w:rPr>
+        <w:t xml:space="preserve"> – angle’s complement</w:t>
+      </w:r>
+    </w:p>
+    <w:p>
+      <w:pPr>
+        <w:pStyle w:val="ListParagraph"/>
+        <w:ind w:left="360"/>
+        <w:rPr>
+          <w:rFonts w:eastAsiaTheme="minorEastAsia"/>
+        </w:rPr>
+      </w:pPr>
+      <m:oMathPara>
+        <m:oMath>
+          <m:r>
+            <w:rPr>
+              <w:rFonts w:ascii="Cambria Math" w:eastAsiaTheme="minorEastAsia" w:hAnsi="Cambria Math"/>
+            </w:rPr>
+            <m:t>x+y=90</m:t>
+          </m:r>
+        </m:oMath>
+      </m:oMathPara>
+    </w:p>
+    <w:p>
+      <w:pPr>
+        <w:pStyle w:val="ListParagraph"/>
+        <w:ind w:left="360"/>
+        <w:rPr>
+          <w:rFonts w:eastAsiaTheme="minorEastAsia"/>
+        </w:rPr>
+      </w:pPr>
+      <m:oMathPara>
+        <m:oMath>
+          <m:r>
+            <w:rPr>
+              <w:rFonts w:ascii="Cambria Math" w:eastAsiaTheme="minorEastAsia" w:hAnsi="Cambria Math"/>
+            </w:rPr>
+            <m:t>x</m:t>
+          </m:r>
+          <m:r>
+            <w:rPr>
+              <w:rFonts w:ascii="Cambria Math" w:eastAsiaTheme="minorEastAsia" w:hAnsi="Cambria Math"/>
+            </w:rPr>
+            <m:t>-y=14</m:t>
+          </m:r>
+        </m:oMath>
+      </m:oMathPara>
+    </w:p>
+    <w:p>
+      <w:pPr>
+        <w:pStyle w:val="ListParagraph"/>
+        <w:ind w:left="360"/>
+        <w:rPr>
+          <w:rFonts w:eastAsiaTheme="minorEastAsia"/>
+        </w:rPr>
+      </w:pPr>
+      <m:oMathPara>
+        <m:oMath>
+          <m:r>
+            <w:rPr>
+              <w:rFonts w:ascii="Cambria Math" w:eastAsiaTheme="minorEastAsia" w:hAnsi="Cambria Math"/>
+            </w:rPr>
+            <m:t>2x=104</m:t>
+          </m:r>
+        </m:oMath>
+      </m:oMathPara>
+    </w:p>
+    <w:p>
+      <w:pPr>
+        <w:pStyle w:val="ListParagraph"/>
+        <w:ind w:left="360"/>
+        <w:rPr>
+          <w:rFonts w:eastAsiaTheme="minorEastAsia"/>
+          <w:b/>
+          <w:bCs/>
+        </w:rPr>
+      </w:pPr>
+      <m:oMathPara>
+        <m:oMath>
+          <m:r>
+            <m:rPr>
+              <m:sty m:val="bi"/>
+            </m:rPr>
+            <w:rPr>
+              <w:rFonts w:ascii="Cambria Math" w:eastAsiaTheme="minorEastAsia" w:hAnsi="Cambria Math"/>
+            </w:rPr>
+            <m:t>x=52</m:t>
+          </m:r>
+        </m:oMath>
+      </m:oMathPara>
+    </w:p>
+    <w:p>
+      <w:pPr>
+        <w:pStyle w:val="ListParagraph"/>
+        <w:ind w:left="360"/>
+        <w:rPr>
+          <w:rFonts w:eastAsiaTheme="minorEastAsia"/>
+          <w:b/>
+          <w:bCs/>
+        </w:rPr>
+      </w:pPr>
+      <m:oMathPara>
+        <m:oMath>
+          <m:r>
+            <m:rPr>
+              <m:sty m:val="bi"/>
+            </m:rPr>
+            <w:rPr>
+              <w:rFonts w:ascii="Cambria Math" w:eastAsiaTheme="minorEastAsia" w:hAnsi="Cambria Math"/>
+            </w:rPr>
+            <m:t>y=38</m:t>
+          </m:r>
+        </m:oMath>
+      </m:oMathPara>
+    </w:p>
+    <w:p>
+      <w:pPr>
+        <w:pStyle w:val="ListParagraph"/>
+        <w:numPr>
+          <w:ilvl w:val="0"/>
+          <w:numId w:val="34"/>
+        </w:numPr>
+        <w:rPr>
+          <w:rFonts w:eastAsiaTheme="minorEastAsia"/>
+        </w:rPr>
+      </w:pPr>
+      <w:r>
+        <w:rPr>
+          <w:rFonts w:eastAsiaTheme="minorEastAsia"/>
+        </w:rPr>
+        <w:t>Find the measure of an angle if it is 12 less than twice the measure of its complement.</w:t>
+      </w:r>
+    </w:p>
+    <w:p>
+      <w:pPr>
+        <w:pStyle w:val="ListParagraph"/>
+        <w:ind w:left="360"/>
+        <w:rPr>
+          <w:rFonts w:eastAsiaTheme="minorEastAsia"/>
+        </w:rPr>
+      </w:pPr>
+      <m:oMath>
+        <m:r>
+          <w:rPr>
+            <w:rFonts w:ascii="Cambria Math" w:eastAsiaTheme="minorEastAsia" w:hAnsi="Cambria Math"/>
+          </w:rPr>
+          <m:t>x</m:t>
+        </m:r>
+      </m:oMath>
+      <w:r>
+        <w:rPr>
+          <w:rFonts w:eastAsiaTheme="minorEastAsia"/>
+        </w:rPr>
+        <w:t xml:space="preserve"> – angle</w:t>
+      </w:r>
+    </w:p>
+    <w:p>
+      <w:pPr>
+        <w:pStyle w:val="ListParagraph"/>
+        <w:ind w:left="360"/>
+        <w:rPr>
+          <w:rFonts w:eastAsiaTheme="minorEastAsia"/>
+        </w:rPr>
+      </w:pPr>
+      <m:oMath>
+        <m:r>
+          <w:rPr>
+            <w:rFonts w:ascii="Cambria Math" w:eastAsiaTheme="minorEastAsia" w:hAnsi="Cambria Math"/>
+          </w:rPr>
+          <m:t>y</m:t>
+        </m:r>
+      </m:oMath>
+      <w:r>
+        <w:rPr>
+          <w:rFonts w:eastAsiaTheme="minorEastAsia"/>
+        </w:rPr>
+        <w:t xml:space="preserve"> – angle’s complement</w:t>
+      </w:r>
+    </w:p>
+    <w:p>
+      <w:pPr>
+        <w:pStyle w:val="ListParagraph"/>
+        <w:ind w:left="360"/>
+        <w:rPr>
+          <w:rFonts w:eastAsiaTheme="minorEastAsia"/>
+        </w:rPr>
+      </w:pPr>
+      <m:oMathPara>
+        <m:oMath>
+          <m:r>
+            <w:rPr>
+              <w:rFonts w:ascii="Cambria Math" w:eastAsiaTheme="minorEastAsia" w:hAnsi="Cambria Math"/>
+            </w:rPr>
+            <m:t>x+y=90</m:t>
+          </m:r>
+        </m:oMath>
+      </m:oMathPara>
+    </w:p>
+    <w:p>
+      <w:pPr>
+        <w:pStyle w:val="ListParagraph"/>
+        <w:ind w:left="360"/>
+        <w:rPr>
+          <w:rFonts w:eastAsiaTheme="minorEastAsia"/>
+        </w:rPr>
+      </w:pPr>
+      <m:oMathPara>
+        <m:oMath>
+          <m:r>
+            <w:rPr>
+              <w:rFonts w:ascii="Cambria Math" w:eastAsiaTheme="minorEastAsia" w:hAnsi="Cambria Math"/>
+            </w:rPr>
+            <m:t>x=2y-12</m:t>
+          </m:r>
+        </m:oMath>
+      </m:oMathPara>
+    </w:p>
+    <w:p>
+      <w:pPr>
+        <w:pStyle w:val="ListParagraph"/>
+        <w:ind w:left="360"/>
+        <w:rPr>
+          <w:rFonts w:eastAsiaTheme="minorEastAsia"/>
+        </w:rPr>
+      </w:pPr>
+      <m:oMathPara>
+        <m:oMath>
+          <m:r>
+            <w:rPr>
+              <w:rFonts w:ascii="Cambria Math" w:eastAsiaTheme="minorEastAsia" w:hAnsi="Cambria Math"/>
+            </w:rPr>
+            <m:t>2y-12+y=90</m:t>
+          </m:r>
+        </m:oMath>
+      </m:oMathPara>
+    </w:p>
+    <w:p>
+      <w:pPr>
+        <w:pStyle w:val="ListParagraph"/>
+        <w:ind w:left="360"/>
+        <w:rPr>
+          <w:rFonts w:eastAsiaTheme="minorEastAsia"/>
+        </w:rPr>
+      </w:pPr>
+      <m:oMathPara>
+        <m:oMath>
+          <m:r>
+            <w:rPr>
+              <w:rFonts w:ascii="Cambria Math" w:eastAsiaTheme="minorEastAsia" w:hAnsi="Cambria Math"/>
+            </w:rPr>
+            <m:t>3y-12=90</m:t>
+          </m:r>
+        </m:oMath>
+      </m:oMathPara>
+    </w:p>
+    <w:p>
+      <w:pPr>
+        <w:pStyle w:val="ListParagraph"/>
+        <w:ind w:left="360"/>
+        <w:rPr>
+          <w:rFonts w:eastAsiaTheme="minorEastAsia"/>
+        </w:rPr>
+      </w:pPr>
+      <m:oMathPara>
+        <m:oMath>
+          <m:r>
+            <w:rPr>
+              <w:rFonts w:ascii="Cambria Math" w:eastAsiaTheme="minorEastAsia" w:hAnsi="Cambria Math"/>
+            </w:rPr>
+            <m:t>+12=+12</m:t>
+          </m:r>
+        </m:oMath>
+      </m:oMathPara>
+    </w:p>
+    <w:p>
+      <w:pPr>
+        <w:pStyle w:val="ListParagraph"/>
+        <w:ind w:left="360"/>
+        <w:rPr>
+          <w:rFonts w:eastAsiaTheme="minorEastAsia"/>
+        </w:rPr>
+      </w:pPr>
+      <m:oMathPara>
+        <m:oMath>
+          <m:r>
+            <w:rPr>
+              <w:rFonts w:ascii="Cambria Math" w:eastAsiaTheme="minorEastAsia" w:hAnsi="Cambria Math"/>
+            </w:rPr>
+            <m:t>3y=102</m:t>
+          </m:r>
+        </m:oMath>
+      </m:oMathPara>
+    </w:p>
+    <w:p>
+      <w:pPr>
+        <w:pStyle w:val="ListParagraph"/>
+        <w:ind w:left="360"/>
+        <w:rPr>
+          <w:rFonts w:eastAsiaTheme="minorEastAsia"/>
+        </w:rPr>
+      </w:pPr>
+      <m:oMathPara>
+        <m:oMath>
+          <m:r>
+            <w:rPr>
+              <w:rFonts w:ascii="Cambria Math" w:eastAsiaTheme="minorEastAsia" w:hAnsi="Cambria Math"/>
+            </w:rPr>
+            <m:t>y=34</m:t>
+          </m:r>
+        </m:oMath>
+      </m:oMathPara>
+    </w:p>
+    <w:p>
+      <w:pPr>
+        <w:pStyle w:val="ListParagraph"/>
+        <w:ind w:left="360"/>
+        <w:rPr>
+          <w:rFonts w:eastAsiaTheme="minorEastAsia"/>
+          <w:b/>
+          <w:bCs/>
+        </w:rPr>
+      </w:pPr>
+      <m:oMathPara>
+        <m:oMath>
+          <m:r>
+            <m:rPr>
+              <m:sty m:val="bi"/>
+            </m:rPr>
+            <w:rPr>
+              <w:rFonts w:ascii="Cambria Math" w:eastAsiaTheme="minorEastAsia" w:hAnsi="Cambria Math"/>
+            </w:rPr>
+            <m:t>x=56</m:t>
+          </m:r>
+        </m:oMath>
+      </m:oMathPara>
+    </w:p>
+    <w:p>
+      <w:pPr>
+        <w:pStyle w:val="ListParagraph"/>
+        <w:numPr>
+          <w:ilvl w:val="0"/>
+          <w:numId w:val="34"/>
+        </w:numPr>
+        <w:rPr>
+          <w:rFonts w:eastAsiaTheme="minorEastAsia"/>
+        </w:rPr>
+      </w:pPr>
+      <w:r>
+        <w:rPr>
+          <w:rFonts w:eastAsiaTheme="minorEastAsia"/>
+        </w:rPr>
+        <w:t xml:space="preserve">Find the value of </w:t>
+      </w:r>
+      <m:oMath>
+        <m:r>
+          <w:rPr>
+            <w:rFonts w:ascii="Cambria Math" w:eastAsiaTheme="minorEastAsia" w:hAnsi="Cambria Math"/>
+          </w:rPr>
+          <m:t>x</m:t>
+        </m:r>
+      </m:oMath>
+      <w:r>
+        <w:rPr>
+          <w:rFonts w:eastAsiaTheme="minorEastAsia"/>
+        </w:rPr>
+        <w:t>.</w:t>
+      </w:r>
+    </w:p>
+    <w:p>
+      <w:pPr>
+        <w:pStyle w:val="ListParagraph"/>
+        <w:numPr>
+          <w:ilvl w:val="0"/>
+          <w:numId w:val="35"/>
+        </w:numPr>
+        <w:rPr>
+          <w:rFonts w:eastAsiaTheme="minorEastAsia"/>
+        </w:rPr>
+      </w:pPr>
+      <m:oMath>
+        <m:r>
+          <w:rPr>
+            <w:rFonts w:ascii="Cambria Math" w:eastAsiaTheme="minorEastAsia" w:hAnsi="Cambria Math"/>
+          </w:rPr>
+          <m:t>x+32=4x+5</m:t>
+        </m:r>
+      </m:oMath>
+    </w:p>
+    <w:p>
+      <w:pPr>
+        <w:pStyle w:val="ListParagraph"/>
+        <w:rPr>
+          <w:rFonts w:eastAsiaTheme="minorEastAsia"/>
+        </w:rPr>
+      </w:pPr>
+      <m:oMath>
+        <m:r>
+          <w:rPr>
+            <w:rFonts w:ascii="Cambria Math" w:eastAsiaTheme="minorEastAsia" w:hAnsi="Cambria Math"/>
+          </w:rPr>
+          <m:t>-x=-x</m:t>
+        </m:r>
+      </m:oMath>
+      <w:r>
+        <w:rPr>
+          <w:rFonts w:eastAsiaTheme="minorEastAsia"/>
+        </w:rPr>
+        <w:t xml:space="preserve"> </w:t>
+      </w:r>
+    </w:p>
+    <w:p>
+      <w:pPr>
+        <w:pStyle w:val="ListParagraph"/>
+        <w:rPr>
+          <w:rFonts w:eastAsiaTheme="minorEastAsia"/>
+        </w:rPr>
+      </w:pPr>
+      <m:oMath>
+        <m:r>
+          <w:rPr>
+            <w:rFonts w:ascii="Cambria Math" w:eastAsiaTheme="minorEastAsia" w:hAnsi="Cambria Math"/>
+          </w:rPr>
+          <m:t>32=3x+5</m:t>
+        </m:r>
+      </m:oMath>
+      <w:r>
+        <w:rPr>
+          <w:rFonts w:eastAsiaTheme="minorEastAsia"/>
+        </w:rPr>
+        <w:t xml:space="preserve"> </w:t>
+      </w:r>
+    </w:p>
+    <w:p>
+      <w:pPr>
+        <w:pStyle w:val="ListParagraph"/>
+        <w:rPr>
+          <w:rFonts w:eastAsiaTheme="minorEastAsia"/>
+        </w:rPr>
+      </w:pPr>
+      <m:oMath>
+        <m:r>
+          <w:rPr>
+            <w:rFonts w:ascii="Cambria Math" w:eastAsiaTheme="minorEastAsia" w:hAnsi="Cambria Math"/>
+          </w:rPr>
+          <m:t>-5=-5</m:t>
+        </m:r>
+      </m:oMath>
+      <w:r>
+        <w:rPr>
+          <w:rFonts w:eastAsiaTheme="minorEastAsia"/>
+        </w:rPr>
+        <w:t xml:space="preserve"> </w:t>
+      </w:r>
+    </w:p>
+    <w:p>
+      <w:pPr>
+        <w:pStyle w:val="ListParagraph"/>
+        <w:rPr>
+          <w:rFonts w:eastAsiaTheme="minorEastAsia"/>
+        </w:rPr>
+      </w:pPr>
+      <m:oMath>
+        <m:r>
+          <w:rPr>
+            <w:rFonts w:ascii="Cambria Math" w:eastAsiaTheme="minorEastAsia" w:hAnsi="Cambria Math"/>
+          </w:rPr>
+          <m:t>3x=27</m:t>
+        </m:r>
+      </m:oMath>
+      <w:r>
+        <w:rPr>
+          <w:rFonts w:eastAsiaTheme="minorEastAsia"/>
+        </w:rPr>
+        <w:t xml:space="preserve"> </w:t>
+      </w:r>
+    </w:p>
+    <w:p>
+      <w:pPr>
+        <w:pStyle w:val="ListParagraph"/>
+        <w:rPr>
+          <w:rFonts w:eastAsiaTheme="minorEastAsia"/>
+          <w:b/>
+          <w:bCs/>
+        </w:rPr>
+      </w:pPr>
+      <m:oMath>
+        <m:r>
+          <m:rPr>
+            <m:sty m:val="bi"/>
+          </m:rPr>
+          <w:rPr>
+            <w:rFonts w:ascii="Cambria Math" w:eastAsiaTheme="minorEastAsia" w:hAnsi="Cambria Math"/>
+          </w:rPr>
+          <m:t>x=9</m:t>
+        </m:r>
+      </m:oMath>
+      <w:r>
+        <w:rPr>
+          <w:rFonts w:eastAsiaTheme="minorEastAsia"/>
+          <w:b/>
+          <w:bCs/>
+        </w:rPr>
+        <w:t xml:space="preserve"> </w:t>
+      </w:r>
+    </w:p>
+    <w:p>
+      <w:pPr>
+        <w:pStyle w:val="ListParagraph"/>
+        <w:numPr>
+          <w:ilvl w:val="0"/>
+          <w:numId w:val="35"/>
+        </w:numPr>
+        <w:rPr>
+          <w:rFonts w:eastAsiaTheme="minorEastAsia"/>
+        </w:rPr>
+      </w:pPr>
+      <m:oMath>
+        <m:r>
+          <w:rPr>
+            <w:rFonts w:ascii="Cambria Math" w:eastAsiaTheme="minorEastAsia" w:hAnsi="Cambria Math"/>
+          </w:rPr>
+          <m:t>3x+18+x+2=180</m:t>
+        </m:r>
+      </m:oMath>
+    </w:p>
+    <w:p>
+      <w:pPr>
+        <w:pStyle w:val="ListParagraph"/>
+        <w:rPr>
+          <w:rFonts w:eastAsiaTheme="minorEastAsia"/>
+        </w:rPr>
+      </w:pPr>
+      <m:oMath>
+        <m:r>
+          <w:rPr>
+            <w:rFonts w:ascii="Cambria Math" w:eastAsiaTheme="minorEastAsia" w:hAnsi="Cambria Math"/>
+          </w:rPr>
+          <m:t>4x+20=180</m:t>
+        </m:r>
+      </m:oMath>
+      <w:r>
+        <w:rPr>
+          <w:rFonts w:eastAsiaTheme="minorEastAsia"/>
+        </w:rPr>
+        <w:t xml:space="preserve"> </w:t>
+      </w:r>
+    </w:p>
+    <w:p>
+      <w:pPr>
+        <w:pStyle w:val="ListParagraph"/>
+        <w:rPr>
+          <w:rFonts w:eastAsiaTheme="minorEastAsia"/>
+        </w:rPr>
+      </w:pPr>
+      <m:oMath>
+        <m:r>
+          <w:rPr>
+            <w:rFonts w:ascii="Cambria Math" w:eastAsiaTheme="minorEastAsia" w:hAnsi="Cambria Math"/>
+          </w:rPr>
+          <m:t>4x=160</m:t>
+        </m:r>
+      </m:oMath>
+      <w:r>
+        <w:rPr>
+          <w:rFonts w:eastAsiaTheme="minorEastAsia"/>
+        </w:rPr>
+        <w:t xml:space="preserve"> </w:t>
+      </w:r>
+    </w:p>
+    <w:p>
+      <w:pPr>
+        <w:pStyle w:val="ListParagraph"/>
+        <w:rPr>
+          <w:rFonts w:eastAsiaTheme="minorEastAsia"/>
+          <w:b/>
+          <w:bCs/>
+        </w:rPr>
+      </w:pPr>
+      <m:oMath>
+        <m:r>
+          <m:rPr>
+            <m:sty m:val="bi"/>
+          </m:rPr>
+          <w:rPr>
+            <w:rFonts w:ascii="Cambria Math" w:eastAsiaTheme="minorEastAsia" w:hAnsi="Cambria Math"/>
+          </w:rPr>
+          <m:t>x=40</m:t>
+        </m:r>
+      </m:oMath>
+      <w:r>
+        <w:rPr>
+          <w:rFonts w:eastAsiaTheme="minorEastAsia"/>
+          <w:b/>
+          <w:bCs/>
+        </w:rPr>
+        <w:t xml:space="preserve"> </w:t>
+      </w:r>
+    </w:p>
+    <w:p>
+      <w:pPr>
+        <w:pStyle w:val="ListParagraph"/>
+        <w:numPr>
+          <w:ilvl w:val="0"/>
+          <w:numId w:val="35"/>
+        </w:numPr>
+        <w:rPr>
+          <w:rFonts w:eastAsiaTheme="minorEastAsia"/>
+        </w:rPr>
+      </w:pPr>
+      <m:oMath>
+        <m:r>
+          <w:rPr>
+            <w:rFonts w:ascii="Cambria Math" w:eastAsiaTheme="minorEastAsia" w:hAnsi="Cambria Math"/>
+          </w:rPr>
+          <m:t>2x-5+3x+5=90</m:t>
+        </m:r>
+      </m:oMath>
+    </w:p>
+    <w:p>
+      <w:pPr>
+        <w:pStyle w:val="ListParagraph"/>
+        <w:rPr>
+          <w:rFonts w:eastAsiaTheme="minorEastAsia"/>
+        </w:rPr>
+      </w:pPr>
+      <m:oMath>
+        <m:r>
+          <w:rPr>
+            <w:rFonts w:ascii="Cambria Math" w:eastAsiaTheme="minorEastAsia" w:hAnsi="Cambria Math"/>
+          </w:rPr>
+          <m:t>5x=90</m:t>
+        </m:r>
+      </m:oMath>
+      <w:r>
+        <w:rPr>
+          <w:rFonts w:eastAsiaTheme="minorEastAsia"/>
+        </w:rPr>
+        <w:t xml:space="preserve"> </w:t>
+      </w:r>
+    </w:p>
+    <w:p>
+      <w:pPr>
+        <w:pStyle w:val="ListParagraph"/>
+        <w:rPr>
+          <w:rFonts w:eastAsiaTheme="minorEastAsia"/>
+          <w:b/>
+          <w:bCs/>
+        </w:rPr>
+      </w:pPr>
+      <m:oMath>
+        <m:r>
+          <m:rPr>
+            <m:sty m:val="bi"/>
+          </m:rPr>
+          <w:rPr>
+            <w:rFonts w:ascii="Cambria Math" w:eastAsiaTheme="minorEastAsia" w:hAnsi="Cambria Math"/>
+          </w:rPr>
+          <m:t>x=18</m:t>
+        </m:r>
+      </m:oMath>
+      <w:r>
+        <w:rPr>
+          <w:rFonts w:eastAsiaTheme="minorEastAsia"/>
+          <w:b/>
+          <w:bCs/>
+        </w:rPr>
+        <w:t xml:space="preserve"> </w:t>
+      </w:r>
+    </w:p>
+    <w:p>
+      <w:pPr>
+        <w:pStyle w:val="ListParagraph"/>
+        <w:numPr>
+          <w:ilvl w:val="0"/>
+          <w:numId w:val="34"/>
+        </w:numPr>
+        <w:rPr>
+          <w:rFonts w:eastAsiaTheme="minorEastAsia"/>
+        </w:rPr>
+      </w:pPr>
+      <w:r>
+        <w:rPr>
+          <w:rFonts w:eastAsiaTheme="minorEastAsia"/>
+        </w:rPr>
+        <w:br w:type="column"/>
+      </w:r>
+      <m:oMath>
+        <m:acc>
+          <m:accPr>
+            <m:chr m:val="⃡"/>
+            <m:ctrlPr>
+              <w:rPr>
+                <w:rFonts w:ascii="Cambria Math" w:eastAsiaTheme="minorEastAsia" w:hAnsi="Cambria Math"/>
+                <w:i/>
+              </w:rPr>
+            </m:ctrlPr>
+          </m:accPr>
+          <m:e>
+            <m:r>
+              <w:rPr>
+                <w:rFonts w:ascii="Cambria Math" w:eastAsiaTheme="minorEastAsia" w:hAnsi="Cambria Math"/>
+              </w:rPr>
+              <m:t xml:space="preserve">XY </m:t>
+            </m:r>
+          </m:e>
+        </m:acc>
+        <m:r>
+          <w:rPr>
+            <w:rFonts w:ascii="Cambria Math" w:eastAsiaTheme="minorEastAsia" w:hAnsi="Cambria Math"/>
+          </w:rPr>
+          <m:t xml:space="preserve">and </m:t>
+        </m:r>
+        <m:acc>
+          <m:accPr>
+            <m:chr m:val="⃡"/>
+            <m:ctrlPr>
+              <w:rPr>
+                <w:rFonts w:ascii="Cambria Math" w:eastAsiaTheme="minorEastAsia" w:hAnsi="Cambria Math"/>
+                <w:i/>
+              </w:rPr>
+            </m:ctrlPr>
+          </m:accPr>
+          <m:e>
+            <m:r>
+              <w:rPr>
+                <w:rFonts w:ascii="Cambria Math" w:eastAsiaTheme="minorEastAsia" w:hAnsi="Cambria Math"/>
+              </w:rPr>
+              <m:t xml:space="preserve">AB </m:t>
+            </m:r>
+          </m:e>
+        </m:acc>
+      </m:oMath>
+      <w:r>
+        <w:rPr>
+          <w:rFonts w:eastAsiaTheme="minorEastAsia"/>
+        </w:rPr>
+        <w:t xml:space="preserve">intersect at point </w:t>
+      </w:r>
+      <m:oMath>
+        <m:r>
+          <w:rPr>
+            <w:rFonts w:ascii="Cambria Math" w:eastAsiaTheme="minorEastAsia" w:hAnsi="Cambria Math"/>
+          </w:rPr>
+          <m:t>C</m:t>
+        </m:r>
+      </m:oMath>
+      <w:r>
+        <w:rPr>
+          <w:rFonts w:eastAsiaTheme="minorEastAsia"/>
+        </w:rPr>
+        <w:t xml:space="preserve">. </w:t>
+      </w:r>
+      <w:r>
+        <w:rPr>
+          <w:rFonts w:eastAsiaTheme="minorEastAsia"/>
+        </w:rPr>
+        <w:br/>
+        <w:t xml:space="preserve">If </w:t>
+      </w:r>
+      <m:oMath>
+        <m:r>
+          <w:rPr>
+            <w:rFonts w:ascii="Cambria Math" w:eastAsiaTheme="minorEastAsia" w:hAnsi="Cambria Math"/>
+          </w:rPr>
+          <m:t>m∡XCB=4x-9</m:t>
+        </m:r>
+      </m:oMath>
+      <w:r>
+        <w:rPr>
+          <w:rFonts w:eastAsiaTheme="minorEastAsia"/>
+        </w:rPr>
+        <w:t xml:space="preserve"> </w:t>
+      </w:r>
+      <w:r>
+        <w:rPr>
+          <w:rFonts w:eastAsiaTheme="minorEastAsia"/>
+        </w:rPr>
+        <w:t>and</w:t>
+      </w:r>
+      <w:r>
+        <w:rPr>
+          <w:rFonts w:eastAsiaTheme="minorEastAsia"/>
+        </w:rPr>
+        <w:t xml:space="preserve"> </w:t>
+      </w:r>
+      <m:oMath>
+        <m:r>
+          <w:rPr>
+            <w:rFonts w:ascii="Cambria Math" w:eastAsiaTheme="minorEastAsia" w:hAnsi="Cambria Math"/>
+          </w:rPr>
+          <m:t>m∡ACY=3x+29</m:t>
+        </m:r>
+      </m:oMath>
+      <w:r>
+        <w:rPr>
+          <w:rFonts w:eastAsiaTheme="minorEastAsia"/>
+        </w:rPr>
+        <w:t xml:space="preserve">, find </w:t>
+      </w:r>
+      <m:oMath>
+        <m:r>
+          <w:rPr>
+            <w:rFonts w:ascii="Cambria Math" w:eastAsiaTheme="minorEastAsia" w:hAnsi="Cambria Math"/>
+          </w:rPr>
+          <m:t>m∡XCB</m:t>
+        </m:r>
+      </m:oMath>
+      <w:r>
+        <w:rPr>
+          <w:rFonts w:eastAsiaTheme="minorEastAsia"/>
+        </w:rPr>
+        <w:t>.</w:t>
+      </w:r>
+    </w:p>
+    <w:p>
+      <w:pPr>
+        <w:pStyle w:val="ListParagraph"/>
+        <w:ind w:left="360"/>
+        <w:rPr>
+          <w:rFonts w:eastAsiaTheme="minorEastAsia"/>
+        </w:rPr>
+      </w:pPr>
+      <m:oMathPara>
+        <m:oMath>
+          <m:r>
+            <w:rPr>
+              <w:rFonts w:ascii="Cambria Math" w:eastAsiaTheme="minorEastAsia" w:hAnsi="Cambria Math"/>
+            </w:rPr>
+            <m:t>4x-9=3x+29</m:t>
+          </m:r>
+        </m:oMath>
+      </m:oMathPara>
+    </w:p>
+    <w:p>
+      <w:pPr>
+        <w:pStyle w:val="ListParagraph"/>
+        <w:ind w:left="360"/>
+        <w:rPr>
+          <w:rFonts w:eastAsiaTheme="minorEastAsia"/>
+        </w:rPr>
+      </w:pPr>
+      <m:oMathPara>
+        <m:oMath>
+          <m:r>
+            <w:rPr>
+              <w:rFonts w:ascii="Cambria Math" w:eastAsiaTheme="minorEastAsia" w:hAnsi="Cambria Math"/>
+            </w:rPr>
+            <m:t>-3x=-3x</m:t>
+          </m:r>
+        </m:oMath>
+      </m:oMathPara>
+    </w:p>
+    <w:p>
+      <w:pPr>
+        <w:pStyle w:val="ListParagraph"/>
+        <w:ind w:left="360"/>
+        <w:rPr>
+          <w:rFonts w:eastAsiaTheme="minorEastAsia"/>
+        </w:rPr>
+      </w:pPr>
+      <m:oMathPara>
+        <m:oMath>
+          <m:r>
+            <w:rPr>
+              <w:rFonts w:ascii="Cambria Math" w:eastAsiaTheme="minorEastAsia" w:hAnsi="Cambria Math"/>
+            </w:rPr>
+            <m:t>x-9=29</m:t>
+          </m:r>
+        </m:oMath>
+      </m:oMathPara>
+    </w:p>
+    <w:p>
+      <w:pPr>
+        <w:pStyle w:val="ListParagraph"/>
+        <w:ind w:left="360"/>
+        <w:rPr>
+          <w:rFonts w:eastAsiaTheme="minorEastAsia"/>
+        </w:rPr>
+      </w:pPr>
+      <m:oMathPara>
+        <m:oMath>
+          <m:r>
+            <w:rPr>
+              <w:rFonts w:ascii="Cambria Math" w:eastAsiaTheme="minorEastAsia" w:hAnsi="Cambria Math"/>
+            </w:rPr>
+            <m:t>x=38</m:t>
+          </m:r>
+        </m:oMath>
+      </m:oMathPara>
+    </w:p>
+    <w:p>
+      <w:pPr>
+        <w:pStyle w:val="ListParagraph"/>
+        <w:ind w:left="360"/>
+        <w:rPr>
+          <w:rFonts w:eastAsiaTheme="minorEastAsia"/>
+          <w:b/>
+          <w:bCs/>
+        </w:rPr>
+      </w:pPr>
+      <m:oMathPara>
+        <m:oMath>
+          <m:r>
+            <m:rPr>
+              <m:sty m:val="bi"/>
+            </m:rPr>
+            <w:rPr>
+              <w:rFonts w:ascii="Cambria Math" w:eastAsiaTheme="minorEastAsia" w:hAnsi="Cambria Math"/>
+            </w:rPr>
+            <m:t>m∡XCB=143°</m:t>
+          </m:r>
+        </m:oMath>
+      </m:oMathPara>
+    </w:p>
+    <w:p>
+      <w:pPr>
+        <w:pStyle w:val="ListParagraph"/>
+        <w:ind w:left="360"/>
+        <w:rPr>
+          <w:rFonts w:eastAsiaTheme="minorEastAsia"/>
+        </w:rPr>
+      </w:pPr>
+    </w:p>
+    <w:p>
+      <w:pPr>
+        <w:pStyle w:val="ListParagraph"/>
+        <w:rPr>
+          <w:rFonts w:eastAsiaTheme="minorEastAsia"/>
+        </w:rPr>
+      </w:pPr>
+    </w:p>
+    <w:p>
+      <w:pPr>
+        <w:pStyle w:val="ListParagraph"/>
+        <w:rPr>
+          <w:rFonts w:eastAsiaTheme="minorEastAsia"/>
+        </w:rPr>
+      </w:pPr>
+    </w:p>
+    <w:p>
+      <w:pPr>
+        <w:pStyle w:val="ListParagraph"/>
+        <w:ind w:left="360"/>
+        <w:rPr>
+          <w:rFonts w:eastAsiaTheme="minorEastAsia"/>
+        </w:rPr>
+      </w:pPr>
+    </w:p>
+    <w:p>
+      <w:pPr>
+        <w:pStyle w:val="ListParagraph"/>
+        <w:ind w:left="360"/>
+        <w:rPr>
+          <w:rFonts w:eastAsiaTheme="minorEastAsia"/>
+        </w:rPr>
+      </w:pPr>
+    </w:p>
     <w:sectPr>
       <w:type w:val="continuous"/>
       <w:pgSz w:w="12240" w:h="15840"/>
@@ -2711,6 +4816,92 @@
     </w:lvl>
   </w:abstractNum>
   <w:abstractNum w:abstractNumId="8" w15:restartNumberingAfterBreak="0">
+    <w:nsid w:val="185A72C0"/>
+    <w:multiLevelType w:val="hybridMultilevel"/>
+    <w:tmpl w:val="A47E14BC"/>
+    <w:lvl w:ilvl="0" w:tplc="04090019">
+      <w:start w:val="1"/>
+      <w:numFmt w:val="lowerLetter"/>
+      <w:lvlText w:val="%1."/>
+      <w:lvlJc w:val="left"/>
+      <w:pPr>
+        <w:ind w:left="720" w:hanging="360"/>
+      </w:pPr>
+    </w:lvl>
+    <w:lvl w:ilvl="1" w:tplc="04090019" w:tentative="1">
+      <w:start w:val="1"/>
+      <w:numFmt w:val="lowerLetter"/>
+      <w:lvlText w:val="%2."/>
+      <w:lvlJc w:val="left"/>
+      <w:pPr>
+        <w:ind w:left="1440" w:hanging="360"/>
+      </w:pPr>
+    </w:lvl>
+    <w:lvl w:ilvl="2" w:tplc="0409001B" w:tentative="1">
+      <w:start w:val="1"/>
+      <w:numFmt w:val="lowerRoman"/>
+      <w:lvlText w:val="%3."/>
+      <w:lvlJc w:val="right"/>
+      <w:pPr>
+        <w:ind w:left="2160" w:hanging="180"/>
+      </w:pPr>
+    </w:lvl>
+    <w:lvl w:ilvl="3" w:tplc="0409000F" w:tentative="1">
+      <w:start w:val="1"/>
+      <w:numFmt w:val="decimal"/>
+      <w:lvlText w:val="%4."/>
+      <w:lvlJc w:val="left"/>
+      <w:pPr>
+        <w:ind w:left="2880" w:hanging="360"/>
+      </w:pPr>
+    </w:lvl>
+    <w:lvl w:ilvl="4" w:tplc="04090019" w:tentative="1">
+      <w:start w:val="1"/>
+      <w:numFmt w:val="lowerLetter"/>
+      <w:lvlText w:val="%5."/>
+      <w:lvlJc w:val="left"/>
+      <w:pPr>
+        <w:ind w:left="3600" w:hanging="360"/>
+      </w:pPr>
+    </w:lvl>
+    <w:lvl w:ilvl="5" w:tplc="0409001B" w:tentative="1">
+      <w:start w:val="1"/>
+      <w:numFmt w:val="lowerRoman"/>
+      <w:lvlText w:val="%6."/>
+      <w:lvlJc w:val="right"/>
+      <w:pPr>
+        <w:ind w:left="4320" w:hanging="180"/>
+      </w:pPr>
+    </w:lvl>
+    <w:lvl w:ilvl="6" w:tplc="0409000F" w:tentative="1">
+      <w:start w:val="1"/>
+      <w:numFmt w:val="decimal"/>
+      <w:lvlText w:val="%7."/>
+      <w:lvlJc w:val="left"/>
+      <w:pPr>
+        <w:ind w:left="5040" w:hanging="360"/>
+      </w:pPr>
+    </w:lvl>
+    <w:lvl w:ilvl="7" w:tplc="04090019" w:tentative="1">
+      <w:start w:val="1"/>
+      <w:numFmt w:val="lowerLetter"/>
+      <w:lvlText w:val="%8."/>
+      <w:lvlJc w:val="left"/>
+      <w:pPr>
+        <w:ind w:left="5760" w:hanging="360"/>
+      </w:pPr>
+    </w:lvl>
+    <w:lvl w:ilvl="8" w:tplc="0409001B" w:tentative="1">
+      <w:start w:val="1"/>
+      <w:numFmt w:val="lowerRoman"/>
+      <w:lvlText w:val="%9."/>
+      <w:lvlJc w:val="right"/>
+      <w:pPr>
+        <w:ind w:left="6480" w:hanging="180"/>
+      </w:pPr>
+    </w:lvl>
+  </w:abstractNum>
+  <w:abstractNum w:abstractNumId="9" w15:restartNumberingAfterBreak="0">
     <w:nsid w:val="1EF30781"/>
     <w:multiLevelType w:val="hybridMultilevel"/>
     <w:tmpl w:val="E2902B6C"/>
@@ -2823,7 +5014,7 @@
       </w:rPr>
     </w:lvl>
   </w:abstractNum>
-  <w:abstractNum w:abstractNumId="9" w15:restartNumberingAfterBreak="0">
+  <w:abstractNum w:abstractNumId="10" w15:restartNumberingAfterBreak="0">
     <w:nsid w:val="236A61C1"/>
     <w:multiLevelType w:val="hybridMultilevel"/>
     <w:tmpl w:val="C6E01A5A"/>
@@ -2909,7 +5100,7 @@
       </w:pPr>
     </w:lvl>
   </w:abstractNum>
-  <w:abstractNum w:abstractNumId="10" w15:restartNumberingAfterBreak="0">
+  <w:abstractNum w:abstractNumId="11" w15:restartNumberingAfterBreak="0">
     <w:nsid w:val="26647483"/>
     <w:multiLevelType w:val="hybridMultilevel"/>
     <w:tmpl w:val="19B6B704"/>
@@ -3022,7 +5213,7 @@
       </w:rPr>
     </w:lvl>
   </w:abstractNum>
-  <w:abstractNum w:abstractNumId="11" w15:restartNumberingAfterBreak="0">
+  <w:abstractNum w:abstractNumId="12" w15:restartNumberingAfterBreak="0">
     <w:nsid w:val="27F33D06"/>
     <w:multiLevelType w:val="hybridMultilevel"/>
     <w:tmpl w:val="7D9C2C12"/>
@@ -3135,7 +5326,7 @@
       </w:rPr>
     </w:lvl>
   </w:abstractNum>
-  <w:abstractNum w:abstractNumId="12" w15:restartNumberingAfterBreak="0">
+  <w:abstractNum w:abstractNumId="13" w15:restartNumberingAfterBreak="0">
     <w:nsid w:val="27FC3076"/>
     <w:multiLevelType w:val="hybridMultilevel"/>
     <w:tmpl w:val="9AD45B12"/>
@@ -3221,7 +5412,7 @@
       </w:pPr>
     </w:lvl>
   </w:abstractNum>
-  <w:abstractNum w:abstractNumId="13" w15:restartNumberingAfterBreak="0">
+  <w:abstractNum w:abstractNumId="14" w15:restartNumberingAfterBreak="0">
     <w:nsid w:val="2C4C21D2"/>
     <w:multiLevelType w:val="hybridMultilevel"/>
     <w:tmpl w:val="7CD68A86"/>
@@ -3307,7 +5498,7 @@
       </w:pPr>
     </w:lvl>
   </w:abstractNum>
-  <w:abstractNum w:abstractNumId="14" w15:restartNumberingAfterBreak="0">
+  <w:abstractNum w:abstractNumId="15" w15:restartNumberingAfterBreak="0">
     <w:nsid w:val="2CC24723"/>
     <w:multiLevelType w:val="hybridMultilevel"/>
     <w:tmpl w:val="B8BA34FC"/>
@@ -3393,7 +5584,7 @@
       </w:pPr>
     </w:lvl>
   </w:abstractNum>
-  <w:abstractNum w:abstractNumId="15" w15:restartNumberingAfterBreak="0">
+  <w:abstractNum w:abstractNumId="16" w15:restartNumberingAfterBreak="0">
     <w:nsid w:val="2D6A6E95"/>
     <w:multiLevelType w:val="hybridMultilevel"/>
     <w:tmpl w:val="48E28026"/>
@@ -3479,7 +5670,7 @@
       </w:pPr>
     </w:lvl>
   </w:abstractNum>
-  <w:abstractNum w:abstractNumId="16" w15:restartNumberingAfterBreak="0">
+  <w:abstractNum w:abstractNumId="17" w15:restartNumberingAfterBreak="0">
     <w:nsid w:val="3046242D"/>
     <w:multiLevelType w:val="hybridMultilevel"/>
     <w:tmpl w:val="3AEE431E"/>
@@ -3565,7 +5756,7 @@
       </w:pPr>
     </w:lvl>
   </w:abstractNum>
-  <w:abstractNum w:abstractNumId="17" w15:restartNumberingAfterBreak="0">
+  <w:abstractNum w:abstractNumId="18" w15:restartNumberingAfterBreak="0">
     <w:nsid w:val="36245199"/>
     <w:multiLevelType w:val="hybridMultilevel"/>
     <w:tmpl w:val="39E6ADF8"/>
@@ -3651,7 +5842,7 @@
       </w:pPr>
     </w:lvl>
   </w:abstractNum>
-  <w:abstractNum w:abstractNumId="18" w15:restartNumberingAfterBreak="0">
+  <w:abstractNum w:abstractNumId="19" w15:restartNumberingAfterBreak="0">
     <w:nsid w:val="384A37D1"/>
     <w:multiLevelType w:val="hybridMultilevel"/>
     <w:tmpl w:val="1E4217E2"/>
@@ -3764,7 +5955,93 @@
       </w:rPr>
     </w:lvl>
   </w:abstractNum>
-  <w:abstractNum w:abstractNumId="19" w15:restartNumberingAfterBreak="0">
+  <w:abstractNum w:abstractNumId="20" w15:restartNumberingAfterBreak="0">
+    <w:nsid w:val="38E73EC1"/>
+    <w:multiLevelType w:val="hybridMultilevel"/>
+    <w:tmpl w:val="2EC0C49A"/>
+    <w:lvl w:ilvl="0" w:tplc="0409000F">
+      <w:start w:val="1"/>
+      <w:numFmt w:val="decimal"/>
+      <w:lvlText w:val="%1."/>
+      <w:lvlJc w:val="left"/>
+      <w:pPr>
+        <w:ind w:left="360" w:hanging="360"/>
+      </w:pPr>
+    </w:lvl>
+    <w:lvl w:ilvl="1" w:tplc="04090019" w:tentative="1">
+      <w:start w:val="1"/>
+      <w:numFmt w:val="lowerLetter"/>
+      <w:lvlText w:val="%2."/>
+      <w:lvlJc w:val="left"/>
+      <w:pPr>
+        <w:ind w:left="1080" w:hanging="360"/>
+      </w:pPr>
+    </w:lvl>
+    <w:lvl w:ilvl="2" w:tplc="0409001B" w:tentative="1">
+      <w:start w:val="1"/>
+      <w:numFmt w:val="lowerRoman"/>
+      <w:lvlText w:val="%3."/>
+      <w:lvlJc w:val="right"/>
+      <w:pPr>
+        <w:ind w:left="1800" w:hanging="180"/>
+      </w:pPr>
+    </w:lvl>
+    <w:lvl w:ilvl="3" w:tplc="0409000F" w:tentative="1">
+      <w:start w:val="1"/>
+      <w:numFmt w:val="decimal"/>
+      <w:lvlText w:val="%4."/>
+      <w:lvlJc w:val="left"/>
+      <w:pPr>
+        <w:ind w:left="2520" w:hanging="360"/>
+      </w:pPr>
+    </w:lvl>
+    <w:lvl w:ilvl="4" w:tplc="04090019" w:tentative="1">
+      <w:start w:val="1"/>
+      <w:numFmt w:val="lowerLetter"/>
+      <w:lvlText w:val="%5."/>
+      <w:lvlJc w:val="left"/>
+      <w:pPr>
+        <w:ind w:left="3240" w:hanging="360"/>
+      </w:pPr>
+    </w:lvl>
+    <w:lvl w:ilvl="5" w:tplc="0409001B" w:tentative="1">
+      <w:start w:val="1"/>
+      <w:numFmt w:val="lowerRoman"/>
+      <w:lvlText w:val="%6."/>
+      <w:lvlJc w:val="right"/>
+      <w:pPr>
+        <w:ind w:left="3960" w:hanging="180"/>
+      </w:pPr>
+    </w:lvl>
+    <w:lvl w:ilvl="6" w:tplc="0409000F" w:tentative="1">
+      <w:start w:val="1"/>
+      <w:numFmt w:val="decimal"/>
+      <w:lvlText w:val="%7."/>
+      <w:lvlJc w:val="left"/>
+      <w:pPr>
+        <w:ind w:left="4680" w:hanging="360"/>
+      </w:pPr>
+    </w:lvl>
+    <w:lvl w:ilvl="7" w:tplc="04090019" w:tentative="1">
+      <w:start w:val="1"/>
+      <w:numFmt w:val="lowerLetter"/>
+      <w:lvlText w:val="%8."/>
+      <w:lvlJc w:val="left"/>
+      <w:pPr>
+        <w:ind w:left="5400" w:hanging="360"/>
+      </w:pPr>
+    </w:lvl>
+    <w:lvl w:ilvl="8" w:tplc="0409001B" w:tentative="1">
+      <w:start w:val="1"/>
+      <w:numFmt w:val="lowerRoman"/>
+      <w:lvlText w:val="%9."/>
+      <w:lvlJc w:val="right"/>
+      <w:pPr>
+        <w:ind w:left="6120" w:hanging="180"/>
+      </w:pPr>
+    </w:lvl>
+  </w:abstractNum>
+  <w:abstractNum w:abstractNumId="21" w15:restartNumberingAfterBreak="0">
     <w:nsid w:val="3DBF1474"/>
     <w:multiLevelType w:val="hybridMultilevel"/>
     <w:tmpl w:val="D1B475CE"/>
@@ -3850,7 +6127,7 @@
       </w:pPr>
     </w:lvl>
   </w:abstractNum>
-  <w:abstractNum w:abstractNumId="20" w15:restartNumberingAfterBreak="0">
+  <w:abstractNum w:abstractNumId="22" w15:restartNumberingAfterBreak="0">
     <w:nsid w:val="421C64C4"/>
     <w:multiLevelType w:val="hybridMultilevel"/>
     <w:tmpl w:val="F746D780"/>
@@ -3936,7 +6213,7 @@
       </w:pPr>
     </w:lvl>
   </w:abstractNum>
-  <w:abstractNum w:abstractNumId="21" w15:restartNumberingAfterBreak="0">
+  <w:abstractNum w:abstractNumId="23" w15:restartNumberingAfterBreak="0">
     <w:nsid w:val="485A56EC"/>
     <w:multiLevelType w:val="hybridMultilevel"/>
     <w:tmpl w:val="C74C28EC"/>
@@ -4049,7 +6326,7 @@
       </w:rPr>
     </w:lvl>
   </w:abstractNum>
-  <w:abstractNum w:abstractNumId="22" w15:restartNumberingAfterBreak="0">
+  <w:abstractNum w:abstractNumId="24" w15:restartNumberingAfterBreak="0">
     <w:nsid w:val="4F577D6C"/>
     <w:multiLevelType w:val="hybridMultilevel"/>
     <w:tmpl w:val="FD9E2FA2"/>
@@ -4135,7 +6412,7 @@
       </w:pPr>
     </w:lvl>
   </w:abstractNum>
-  <w:abstractNum w:abstractNumId="23" w15:restartNumberingAfterBreak="0">
+  <w:abstractNum w:abstractNumId="25" w15:restartNumberingAfterBreak="0">
     <w:nsid w:val="4F6A65A0"/>
     <w:multiLevelType w:val="hybridMultilevel"/>
     <w:tmpl w:val="FB08F61A"/>
@@ -4248,7 +6525,7 @@
       </w:rPr>
     </w:lvl>
   </w:abstractNum>
-  <w:abstractNum w:abstractNumId="24" w15:restartNumberingAfterBreak="0">
+  <w:abstractNum w:abstractNumId="26" w15:restartNumberingAfterBreak="0">
     <w:nsid w:val="53385C90"/>
     <w:multiLevelType w:val="hybridMultilevel"/>
     <w:tmpl w:val="ACEC75A0"/>
@@ -4334,7 +6611,7 @@
       </w:pPr>
     </w:lvl>
   </w:abstractNum>
-  <w:abstractNum w:abstractNumId="25" w15:restartNumberingAfterBreak="0">
+  <w:abstractNum w:abstractNumId="27" w15:restartNumberingAfterBreak="0">
     <w:nsid w:val="5A5C5232"/>
     <w:multiLevelType w:val="hybridMultilevel"/>
     <w:tmpl w:val="391C6384"/>
@@ -4420,7 +6697,7 @@
       </w:pPr>
     </w:lvl>
   </w:abstractNum>
-  <w:abstractNum w:abstractNumId="26" w15:restartNumberingAfterBreak="0">
+  <w:abstractNum w:abstractNumId="28" w15:restartNumberingAfterBreak="0">
     <w:nsid w:val="60BE26DA"/>
     <w:multiLevelType w:val="hybridMultilevel"/>
     <w:tmpl w:val="8996A2E4"/>
@@ -4533,7 +6810,7 @@
       </w:rPr>
     </w:lvl>
   </w:abstractNum>
-  <w:abstractNum w:abstractNumId="27" w15:restartNumberingAfterBreak="0">
+  <w:abstractNum w:abstractNumId="29" w15:restartNumberingAfterBreak="0">
     <w:nsid w:val="63C83AC0"/>
     <w:multiLevelType w:val="hybridMultilevel"/>
     <w:tmpl w:val="0B924F16"/>
@@ -4619,7 +6896,7 @@
       </w:pPr>
     </w:lvl>
   </w:abstractNum>
-  <w:abstractNum w:abstractNumId="28" w15:restartNumberingAfterBreak="0">
+  <w:abstractNum w:abstractNumId="30" w15:restartNumberingAfterBreak="0">
     <w:nsid w:val="665E6645"/>
     <w:multiLevelType w:val="hybridMultilevel"/>
     <w:tmpl w:val="46DAAEBC"/>
@@ -4732,7 +7009,7 @@
       </w:rPr>
     </w:lvl>
   </w:abstractNum>
-  <w:abstractNum w:abstractNumId="29" w15:restartNumberingAfterBreak="0">
+  <w:abstractNum w:abstractNumId="31" w15:restartNumberingAfterBreak="0">
     <w:nsid w:val="679506BE"/>
     <w:multiLevelType w:val="hybridMultilevel"/>
     <w:tmpl w:val="D318E3B2"/>
@@ -4818,7 +7095,7 @@
       </w:pPr>
     </w:lvl>
   </w:abstractNum>
-  <w:abstractNum w:abstractNumId="30" w15:restartNumberingAfterBreak="0">
+  <w:abstractNum w:abstractNumId="32" w15:restartNumberingAfterBreak="0">
     <w:nsid w:val="68E321BF"/>
     <w:multiLevelType w:val="hybridMultilevel"/>
     <w:tmpl w:val="4CDABD94"/>
@@ -4907,7 +7184,7 @@
       </w:pPr>
     </w:lvl>
   </w:abstractNum>
-  <w:abstractNum w:abstractNumId="31" w15:restartNumberingAfterBreak="0">
+  <w:abstractNum w:abstractNumId="33" w15:restartNumberingAfterBreak="0">
     <w:nsid w:val="6E1F7184"/>
     <w:multiLevelType w:val="hybridMultilevel"/>
     <w:tmpl w:val="2A267768"/>
@@ -4996,7 +7273,7 @@
       </w:pPr>
     </w:lvl>
   </w:abstractNum>
-  <w:abstractNum w:abstractNumId="32" w15:restartNumberingAfterBreak="0">
+  <w:abstractNum w:abstractNumId="34" w15:restartNumberingAfterBreak="0">
     <w:nsid w:val="7A8D5340"/>
     <w:multiLevelType w:val="hybridMultilevel"/>
     <w:tmpl w:val="EB387CF2"/>
@@ -5110,88 +7387,88 @@
     </w:lvl>
   </w:abstractNum>
   <w:num w:numId="1" w16cid:durableId="1771005285">
-    <w:abstractNumId w:val="10"/>
+    <w:abstractNumId w:val="11"/>
   </w:num>
   <w:num w:numId="2" w16cid:durableId="1009483757">
-    <w:abstractNumId w:val="32"/>
+    <w:abstractNumId w:val="34"/>
   </w:num>
   <w:num w:numId="3" w16cid:durableId="1736852784">
     <w:abstractNumId w:val="2"/>
   </w:num>
   <w:num w:numId="4" w16cid:durableId="2012441017">
+    <w:abstractNumId w:val="13"/>
+  </w:num>
+  <w:num w:numId="5" w16cid:durableId="775322383">
+    <w:abstractNumId w:val="24"/>
+  </w:num>
+  <w:num w:numId="6" w16cid:durableId="39017907">
+    <w:abstractNumId w:val="30"/>
+  </w:num>
+  <w:num w:numId="7" w16cid:durableId="958531838">
     <w:abstractNumId w:val="12"/>
   </w:num>
-  <w:num w:numId="5" w16cid:durableId="775322383">
-    <w:abstractNumId w:val="22"/>
+  <w:num w:numId="8" w16cid:durableId="2025932722">
+    <w:abstractNumId w:val="18"/>
   </w:num>
-  <w:num w:numId="6" w16cid:durableId="39017907">
+  <w:num w:numId="9" w16cid:durableId="1952587175">
+    <w:abstractNumId w:val="23"/>
+  </w:num>
+  <w:num w:numId="10" w16cid:durableId="1912347221">
     <w:abstractNumId w:val="28"/>
   </w:num>
-  <w:num w:numId="7" w16cid:durableId="958531838">
-    <w:abstractNumId w:val="11"/>
-  </w:num>
-  <w:num w:numId="8" w16cid:durableId="2025932722">
+  <w:num w:numId="11" w16cid:durableId="2079352992">
     <w:abstractNumId w:val="17"/>
   </w:num>
-  <w:num w:numId="9" w16cid:durableId="1952587175">
-    <w:abstractNumId w:val="21"/>
+  <w:num w:numId="12" w16cid:durableId="576403622">
+    <w:abstractNumId w:val="31"/>
   </w:num>
-  <w:num w:numId="10" w16cid:durableId="1912347221">
+  <w:num w:numId="13" w16cid:durableId="529685385">
     <w:abstractNumId w:val="26"/>
   </w:num>
-  <w:num w:numId="11" w16cid:durableId="2079352992">
-    <w:abstractNumId w:val="16"/>
-  </w:num>
-  <w:num w:numId="12" w16cid:durableId="576403622">
-    <w:abstractNumId w:val="29"/>
-  </w:num>
-  <w:num w:numId="13" w16cid:durableId="529685385">
-    <w:abstractNumId w:val="24"/>
-  </w:num>
   <w:num w:numId="14" w16cid:durableId="1783303723">
-    <w:abstractNumId w:val="19"/>
+    <w:abstractNumId w:val="21"/>
   </w:num>
   <w:num w:numId="15" w16cid:durableId="30082918">
     <w:abstractNumId w:val="4"/>
   </w:num>
   <w:num w:numId="16" w16cid:durableId="1984308114">
-    <w:abstractNumId w:val="25"/>
+    <w:abstractNumId w:val="27"/>
   </w:num>
   <w:num w:numId="17" w16cid:durableId="1223176985">
     <w:abstractNumId w:val="6"/>
   </w:num>
   <w:num w:numId="18" w16cid:durableId="378670753">
-    <w:abstractNumId w:val="31"/>
+    <w:abstractNumId w:val="33"/>
   </w:num>
   <w:num w:numId="19" w16cid:durableId="526262093">
+    <w:abstractNumId w:val="16"/>
+  </w:num>
+  <w:num w:numId="20" w16cid:durableId="1068918016">
     <w:abstractNumId w:val="15"/>
   </w:num>
-  <w:num w:numId="20" w16cid:durableId="1068918016">
-    <w:abstractNumId w:val="14"/>
-  </w:num>
   <w:num w:numId="21" w16cid:durableId="1749303882">
-    <w:abstractNumId w:val="20"/>
+    <w:abstractNumId w:val="22"/>
   </w:num>
   <w:num w:numId="22" w16cid:durableId="843589544">
     <w:abstractNumId w:val="5"/>
   </w:num>
   <w:num w:numId="23" w16cid:durableId="27031031">
-    <w:abstractNumId w:val="27"/>
+    <w:abstractNumId w:val="29"/>
   </w:num>
   <w:num w:numId="24" w16cid:durableId="735278160">
     <w:abstractNumId w:val="1"/>
   </w:num>
   <w:num w:numId="25" w16cid:durableId="1081148066">
-    <w:abstractNumId w:val="13"/>
+    <w:abstractNumId w:val="14"/>
   </w:num>
   <w:num w:numId="26" w16cid:durableId="427041137">
-    <w:abstractNumId w:val="9"/>
+    <w:abstractNumId w:val="10"/>
   </w:num>
   <w:num w:numId="27" w16cid:durableId="36516273">
     <w:abstractNumId w:val="0"/>
   </w:num>
   <w:num w:numId="28" w16cid:durableId="739600116">
-    <w:abstractNumId w:val="30"/>
+    <w:abstractNumId w:val="32"/>
   </w:num>
   <w:num w:numId="29" w16cid:durableId="1274434895">
     <w:abstractNumId w:val="3"/>
@@ -5200,12 +7477,18 @@
     <w:abstractNumId w:val="7"/>
   </w:num>
   <w:num w:numId="31" w16cid:durableId="543561680">
-    <w:abstractNumId w:val="18"/>
+    <w:abstractNumId w:val="19"/>
   </w:num>
   <w:num w:numId="32" w16cid:durableId="26105046">
-    <w:abstractNumId w:val="23"/>
+    <w:abstractNumId w:val="25"/>
   </w:num>
   <w:num w:numId="33" w16cid:durableId="744297546">
+    <w:abstractNumId w:val="9"/>
+  </w:num>
+  <w:num w:numId="34" w16cid:durableId="2023118044">
+    <w:abstractNumId w:val="20"/>
+  </w:num>
+  <w:num w:numId="35" w16cid:durableId="1344165680">
     <w:abstractNumId w:val="8"/>
   </w:num>
 </w:numbering>

</xml_diff>

<commit_message>
Geometry - Update Chapter 3
</commit_message>
<xml_diff>
--- a/Geometry/ch03/Geometry-Chapter 3.docx
+++ b/Geometry/ch03/Geometry-Chapter 3.docx
@@ -3086,13 +3086,7 @@
             <w:rPr>
               <w:rFonts w:ascii="Cambria Math" w:eastAsiaTheme="minorEastAsia" w:hAnsi="Cambria Math"/>
             </w:rPr>
-            <m:t>x</m:t>
-          </m:r>
-          <m:r>
-            <w:rPr>
-              <w:rFonts w:ascii="Cambria Math" w:eastAsiaTheme="minorEastAsia" w:hAnsi="Cambria Math"/>
-            </w:rPr>
-            <m:t>-y=14</m:t>
+            <m:t>x-y=14</m:t>
           </m:r>
         </m:oMath>
       </m:oMathPara>
@@ -3966,27 +3960,119 @@
     <w:p>
       <w:pPr>
         <w:pStyle w:val="ListParagraph"/>
+        <w:numPr>
+          <w:ilvl w:val="0"/>
+          <w:numId w:val="34"/>
+        </w:numPr>
+      </w:pPr>
+      <w:r>
+        <w:t>If an angle is congruent to its supplement, then it is a right angle.</w:t>
+      </w:r>
+    </w:p>
+    <w:p>
+      <w:pPr>
+        <w:pStyle w:val="ListParagraph"/>
         <w:ind w:left="360"/>
-        <w:rPr>
-          <w:rFonts w:eastAsiaTheme="minorEastAsia"/>
-        </w:rPr>
-      </w:pPr>
-    </w:p>
-    <w:p>
-      <w:pPr>
-        <w:pStyle w:val="ListParagraph"/>
-        <w:rPr>
-          <w:rFonts w:eastAsiaTheme="minorEastAsia"/>
-        </w:rPr>
-      </w:pPr>
-    </w:p>
-    <w:p>
-      <w:pPr>
-        <w:pStyle w:val="ListParagraph"/>
-        <w:rPr>
-          <w:rFonts w:eastAsiaTheme="minorEastAsia"/>
-        </w:rPr>
-      </w:pPr>
+      </w:pPr>
+      <w:r>
+        <w:t>True.</w:t>
+      </w:r>
+    </w:p>
+    <w:p>
+      <w:pPr>
+        <w:pStyle w:val="ListParagraph"/>
+        <w:numPr>
+          <w:ilvl w:val="0"/>
+          <w:numId w:val="34"/>
+        </w:numPr>
+      </w:pPr>
+      <w:r>
+        <w:t xml:space="preserve">If a point </w:t>
+      </w:r>
+      <m:oMath>
+        <m:r>
+          <w:rPr>
+            <w:rFonts w:ascii="Cambria Math" w:hAnsi="Cambria Math"/>
+          </w:rPr>
+          <m:t>C</m:t>
+        </m:r>
+      </m:oMath>
+      <w:r>
+        <w:rPr>
+          <w:rFonts w:eastAsiaTheme="minorEastAsia"/>
+        </w:rPr>
+        <w:t xml:space="preserve"> is equidistant from points </w:t>
+      </w:r>
+      <m:oMath>
+        <m:r>
+          <w:rPr>
+            <w:rFonts w:ascii="Cambria Math" w:eastAsiaTheme="minorEastAsia" w:hAnsi="Cambria Math"/>
+          </w:rPr>
+          <m:t>A</m:t>
+        </m:r>
+      </m:oMath>
+      <w:r>
+        <w:rPr>
+          <w:rFonts w:eastAsiaTheme="minorEastAsia"/>
+        </w:rPr>
+        <w:t xml:space="preserve"> and </w:t>
+      </w:r>
+      <m:oMath>
+        <m:r>
+          <w:rPr>
+            <w:rFonts w:ascii="Cambria Math" w:eastAsiaTheme="minorEastAsia" w:hAnsi="Cambria Math"/>
+          </w:rPr>
+          <m:t>B</m:t>
+        </m:r>
+      </m:oMath>
+      <w:r>
+        <w:rPr>
+          <w:rFonts w:eastAsiaTheme="minorEastAsia"/>
+        </w:rPr>
+        <w:t xml:space="preserve">, then point </w:t>
+      </w:r>
+      <m:oMath>
+        <m:r>
+          <w:rPr>
+            <w:rFonts w:ascii="Cambria Math" w:eastAsiaTheme="minorEastAsia" w:hAnsi="Cambria Math"/>
+          </w:rPr>
+          <m:t>C</m:t>
+        </m:r>
+      </m:oMath>
+      <w:r>
+        <w:rPr>
+          <w:rFonts w:eastAsiaTheme="minorEastAsia"/>
+        </w:rPr>
+        <w:t xml:space="preserve"> is the midpoint of the segment that joins </w:t>
+      </w:r>
+      <m:oMath>
+        <m:r>
+          <w:rPr>
+            <w:rFonts w:ascii="Cambria Math" w:eastAsiaTheme="minorEastAsia" w:hAnsi="Cambria Math"/>
+          </w:rPr>
+          <m:t>A</m:t>
+        </m:r>
+      </m:oMath>
+      <w:r>
+        <w:rPr>
+          <w:rFonts w:eastAsiaTheme="minorEastAsia"/>
+        </w:rPr>
+        <w:t xml:space="preserve"> and </w:t>
+      </w:r>
+      <m:oMath>
+        <m:r>
+          <w:rPr>
+            <w:rFonts w:ascii="Cambria Math" w:eastAsiaTheme="minorEastAsia" w:hAnsi="Cambria Math"/>
+          </w:rPr>
+          <m:t>B</m:t>
+        </m:r>
+      </m:oMath>
+      <w:r>
+        <w:rPr>
+          <w:rFonts w:eastAsiaTheme="minorEastAsia"/>
+        </w:rPr>
+        <w:t>.</w:t>
+      </w:r>
     </w:p>
     <w:p>
       <w:pPr>
@@ -3996,16 +4082,385 @@
           <w:rFonts w:eastAsiaTheme="minorEastAsia"/>
         </w:rPr>
       </w:pPr>
-    </w:p>
-    <w:p>
-      <w:pPr>
-        <w:pStyle w:val="ListParagraph"/>
-        <w:ind w:left="360"/>
-        <w:rPr>
-          <w:rFonts w:eastAsiaTheme="minorEastAsia"/>
-        </w:rPr>
-      </w:pPr>
-    </w:p>
+      <w:r>
+        <w:rPr>
+          <w:rFonts w:eastAsiaTheme="minorEastAsia"/>
+        </w:rPr>
+        <w:t xml:space="preserve">False.  Point </w:t>
+      </w:r>
+      <m:oMath>
+        <m:r>
+          <w:rPr>
+            <w:rFonts w:ascii="Cambria Math" w:eastAsiaTheme="minorEastAsia" w:hAnsi="Cambria Math"/>
+          </w:rPr>
+          <m:t>C</m:t>
+        </m:r>
+      </m:oMath>
+      <w:r>
+        <w:rPr>
+          <w:rFonts w:eastAsiaTheme="minorEastAsia"/>
+        </w:rPr>
+        <w:t xml:space="preserve"> must be between </w:t>
+      </w:r>
+      <m:oMath>
+        <m:r>
+          <w:rPr>
+            <w:rFonts w:ascii="Cambria Math" w:eastAsiaTheme="minorEastAsia" w:hAnsi="Cambria Math"/>
+          </w:rPr>
+          <m:t>A</m:t>
+        </m:r>
+      </m:oMath>
+      <w:r>
+        <w:rPr>
+          <w:rFonts w:eastAsiaTheme="minorEastAsia"/>
+        </w:rPr>
+        <w:t xml:space="preserve"> and </w:t>
+      </w:r>
+      <m:oMath>
+        <m:r>
+          <w:rPr>
+            <w:rFonts w:ascii="Cambria Math" w:eastAsiaTheme="minorEastAsia" w:hAnsi="Cambria Math"/>
+          </w:rPr>
+          <m:t>B</m:t>
+        </m:r>
+      </m:oMath>
+      <w:r>
+        <w:rPr>
+          <w:rFonts w:eastAsiaTheme="minorEastAsia"/>
+        </w:rPr>
+        <w:t>.</w:t>
+      </w:r>
+    </w:p>
+    <w:p>
+      <w:pPr>
+        <w:pStyle w:val="ListParagraph"/>
+        <w:numPr>
+          <w:ilvl w:val="0"/>
+          <w:numId w:val="34"/>
+        </w:numPr>
+        <w:rPr>
+          <w:rFonts w:eastAsiaTheme="minorEastAsia"/>
+        </w:rPr>
+      </w:pPr>
+    </w:p>
+    <w:tbl>
+      <w:tblPr>
+        <w:tblStyle w:val="TableGrid"/>
+        <w:tblW w:w="0" w:type="auto"/>
+        <w:tblInd w:w="360" w:type="dxa"/>
+        <w:tblLook w:val="04A0" w:firstRow="1" w:lastRow="0" w:firstColumn="1" w:lastColumn="0" w:noHBand="0" w:noVBand="1"/>
+      </w:tblPr>
+      <w:tblGrid>
+        <w:gridCol w:w="1435"/>
+        <w:gridCol w:w="3235"/>
+      </w:tblGrid>
+      <w:tr>
+        <w:tc>
+          <w:tcPr>
+            <w:tcW w:w="1435" w:type="dxa"/>
+          </w:tcPr>
+          <w:p>
+            <w:pPr>
+              <w:pStyle w:val="NoSpacing"/>
+              <w:rPr>
+                <w:sz w:val="18"/>
+                <w:szCs w:val="18"/>
+              </w:rPr>
+            </w:pPr>
+            <w:r>
+              <w:rPr>
+                <w:sz w:val="18"/>
+                <w:szCs w:val="18"/>
+              </w:rPr>
+              <w:t>Statements</w:t>
+            </w:r>
+          </w:p>
+        </w:tc>
+        <w:tc>
+          <w:tcPr>
+            <w:tcW w:w="3235" w:type="dxa"/>
+          </w:tcPr>
+          <w:p>
+            <w:pPr>
+              <w:pStyle w:val="NoSpacing"/>
+              <w:rPr>
+                <w:sz w:val="18"/>
+                <w:szCs w:val="18"/>
+              </w:rPr>
+            </w:pPr>
+            <w:r>
+              <w:rPr>
+                <w:sz w:val="18"/>
+                <w:szCs w:val="18"/>
+              </w:rPr>
+              <w:t>Reasons</w:t>
+            </w:r>
+          </w:p>
+        </w:tc>
+      </w:tr>
+      <w:tr>
+        <w:tc>
+          <w:tcPr>
+            <w:tcW w:w="1435" w:type="dxa"/>
+          </w:tcPr>
+          <w:p>
+            <w:pPr>
+              <w:pStyle w:val="NoSpacing"/>
+              <w:jc w:val="left"/>
+              <w:rPr>
+                <w:sz w:val="18"/>
+                <w:szCs w:val="18"/>
+              </w:rPr>
+            </w:pPr>
+            <m:oMathPara>
+              <m:oMathParaPr>
+                <m:jc m:val="left"/>
+              </m:oMathParaPr>
+              <m:oMath>
+                <m:r>
+                  <w:rPr>
+                    <w:rFonts w:ascii="Cambria Math" w:hAnsi="Cambria Math"/>
+                    <w:sz w:val="18"/>
+                    <w:szCs w:val="18"/>
+                  </w:rPr>
+                  <m:t>∡1≅∡</m:t>
+                </m:r>
+                <m:r>
+                  <w:rPr>
+                    <w:rFonts w:ascii="Cambria Math" w:hAnsi="Cambria Math"/>
+                    <w:sz w:val="18"/>
+                    <w:szCs w:val="18"/>
+                  </w:rPr>
+                  <m:t>4</m:t>
+                </m:r>
+              </m:oMath>
+            </m:oMathPara>
+          </w:p>
+        </w:tc>
+        <w:tc>
+          <w:tcPr>
+            <w:tcW w:w="3235" w:type="dxa"/>
+          </w:tcPr>
+          <w:p>
+            <w:pPr>
+              <w:pStyle w:val="NoSpacing"/>
+              <w:rPr>
+                <w:sz w:val="18"/>
+                <w:szCs w:val="18"/>
+              </w:rPr>
+            </w:pPr>
+            <w:r>
+              <w:rPr>
+                <w:sz w:val="18"/>
+                <w:szCs w:val="18"/>
+              </w:rPr>
+              <w:t>Given.</w:t>
+            </w:r>
+          </w:p>
+        </w:tc>
+      </w:tr>
+      <w:tr>
+        <w:tc>
+          <w:tcPr>
+            <w:tcW w:w="1435" w:type="dxa"/>
+          </w:tcPr>
+          <w:p>
+            <w:pPr>
+              <w:pStyle w:val="NoSpacing"/>
+              <w:jc w:val="left"/>
+              <w:rPr>
+                <w:sz w:val="18"/>
+                <w:szCs w:val="18"/>
+              </w:rPr>
+            </w:pPr>
+            <m:oMathPara>
+              <m:oMathParaPr>
+                <m:jc m:val="left"/>
+              </m:oMathParaPr>
+              <m:oMath>
+                <m:r>
+                  <w:rPr>
+                    <w:rFonts w:ascii="Cambria Math" w:hAnsi="Cambria Math"/>
+                    <w:sz w:val="18"/>
+                    <w:szCs w:val="18"/>
+                  </w:rPr>
+                  <m:t>∡1≅∡</m:t>
+                </m:r>
+                <m:r>
+                  <w:rPr>
+                    <w:rFonts w:ascii="Cambria Math" w:hAnsi="Cambria Math"/>
+                    <w:sz w:val="18"/>
+                    <w:szCs w:val="18"/>
+                  </w:rPr>
+                  <m:t>2</m:t>
+                </m:r>
+                <m:r>
+                  <w:rPr>
+                    <w:rFonts w:eastAsiaTheme="minorEastAsia"/>
+                    <w:sz w:val="18"/>
+                    <w:szCs w:val="18"/>
+                  </w:rPr>
+                  <w:br/>
+                </m:r>
+              </m:oMath>
+              <m:oMath>
+                <m:r>
+                  <w:rPr>
+                    <w:rFonts w:ascii="Cambria Math" w:hAnsi="Cambria Math"/>
+                    <w:sz w:val="18"/>
+                    <w:szCs w:val="18"/>
+                  </w:rPr>
+                  <m:t>∡</m:t>
+                </m:r>
+                <m:r>
+                  <w:rPr>
+                    <w:rFonts w:ascii="Cambria Math" w:hAnsi="Cambria Math"/>
+                    <w:sz w:val="18"/>
+                    <w:szCs w:val="18"/>
+                  </w:rPr>
+                  <m:t>3</m:t>
+                </m:r>
+                <m:r>
+                  <w:rPr>
+                    <w:rFonts w:ascii="Cambria Math" w:hAnsi="Cambria Math"/>
+                    <w:sz w:val="18"/>
+                    <w:szCs w:val="18"/>
+                  </w:rPr>
+                  <m:t>≅∡</m:t>
+                </m:r>
+                <m:r>
+                  <w:rPr>
+                    <w:rFonts w:ascii="Cambria Math" w:hAnsi="Cambria Math"/>
+                    <w:sz w:val="18"/>
+                    <w:szCs w:val="18"/>
+                  </w:rPr>
+                  <m:t>4</m:t>
+                </m:r>
+              </m:oMath>
+            </m:oMathPara>
+          </w:p>
+        </w:tc>
+        <w:tc>
+          <w:tcPr>
+            <w:tcW w:w="3235" w:type="dxa"/>
+          </w:tcPr>
+          <w:p>
+            <w:pPr>
+              <w:pStyle w:val="NoSpacing"/>
+              <w:rPr>
+                <w:sz w:val="18"/>
+                <w:szCs w:val="18"/>
+              </w:rPr>
+            </w:pPr>
+            <w:r>
+              <w:rPr>
+                <w:sz w:val="18"/>
+                <w:szCs w:val="18"/>
+              </w:rPr>
+              <w:t>Vertical angles are congruent.</w:t>
+            </w:r>
+          </w:p>
+        </w:tc>
+      </w:tr>
+      <w:tr>
+        <w:tc>
+          <w:tcPr>
+            <w:tcW w:w="1435" w:type="dxa"/>
+          </w:tcPr>
+          <w:p>
+            <w:pPr>
+              <w:pStyle w:val="NoSpacing"/>
+              <w:jc w:val="left"/>
+              <w:rPr>
+                <w:rFonts w:ascii="Aptos" w:eastAsia="Aptos" w:hAnsi="Aptos" w:cs="Times New Roman"/>
+                <w:sz w:val="18"/>
+                <w:szCs w:val="18"/>
+              </w:rPr>
+            </w:pPr>
+            <m:oMathPara>
+              <m:oMathParaPr>
+                <m:jc m:val="left"/>
+              </m:oMathParaPr>
+              <m:oMath>
+                <m:r>
+                  <w:rPr>
+                    <w:rFonts w:ascii="Cambria Math" w:hAnsi="Cambria Math"/>
+                    <w:sz w:val="18"/>
+                    <w:szCs w:val="18"/>
+                  </w:rPr>
+                  <m:t>∡</m:t>
+                </m:r>
+                <m:r>
+                  <w:rPr>
+                    <w:rFonts w:ascii="Cambria Math" w:hAnsi="Cambria Math"/>
+                    <w:sz w:val="18"/>
+                    <w:szCs w:val="18"/>
+                  </w:rPr>
+                  <m:t>2</m:t>
+                </m:r>
+                <m:r>
+                  <w:rPr>
+                    <w:rFonts w:ascii="Cambria Math" w:hAnsi="Cambria Math"/>
+                    <w:sz w:val="18"/>
+                    <w:szCs w:val="18"/>
+                  </w:rPr>
+                  <m:t>≅∡</m:t>
+                </m:r>
+                <m:r>
+                  <w:rPr>
+                    <w:rFonts w:ascii="Cambria Math" w:hAnsi="Cambria Math"/>
+                    <w:sz w:val="18"/>
+                    <w:szCs w:val="18"/>
+                  </w:rPr>
+                  <m:t>3</m:t>
+                </m:r>
+              </m:oMath>
+            </m:oMathPara>
+          </w:p>
+        </w:tc>
+        <w:tc>
+          <w:tcPr>
+            <w:tcW w:w="3235" w:type="dxa"/>
+          </w:tcPr>
+          <w:p>
+            <w:pPr>
+              <w:pStyle w:val="NoSpacing"/>
+              <w:rPr>
+                <w:sz w:val="18"/>
+                <w:szCs w:val="18"/>
+              </w:rPr>
+            </w:pPr>
+            <w:r>
+              <w:rPr>
+                <w:sz w:val="18"/>
+                <w:szCs w:val="18"/>
+              </w:rPr>
+              <w:t>Transitive property</w:t>
+            </w:r>
+            <w:r>
+              <w:rPr>
+                <w:sz w:val="18"/>
+                <w:szCs w:val="18"/>
+              </w:rPr>
+              <w:t>.</w:t>
+            </w:r>
+          </w:p>
+        </w:tc>
+      </w:tr>
+    </w:tbl>
+    <w:p>
+      <w:pPr>
+        <w:pStyle w:val="ListParagraph"/>
+        <w:numPr>
+          <w:ilvl w:val="0"/>
+          <w:numId w:val="34"/>
+        </w:numPr>
+      </w:pPr>
+    </w:p>
+    <w:p/>
+    <w:p/>
+    <w:p/>
+    <w:p/>
     <w:sectPr>
       <w:type w:val="continuous"/>
       <w:pgSz w:w="12240" w:h="15840"/>
@@ -5958,7 +6413,7 @@
   <w:abstractNum w:abstractNumId="20" w15:restartNumberingAfterBreak="0">
     <w:nsid w:val="38E73EC1"/>
     <w:multiLevelType w:val="hybridMultilevel"/>
-    <w:tmpl w:val="2EC0C49A"/>
+    <w:tmpl w:val="93C4719E"/>
     <w:lvl w:ilvl="0" w:tplc="0409000F">
       <w:start w:val="1"/>
       <w:numFmt w:val="decimal"/>

</xml_diff>